<commit_message>
Added some pages and plan.
</commit_message>
<xml_diff>
--- a/final_schema.docx
+++ b/final_schema.docx
@@ -4,7 +4,7 @@
   <w:body>
     <w:tbl>
       <w:tblPr>
-        <w:tblW w:w="13240" w:type="dxa"/>
+        <w:tblW w:w="13784" w:type="dxa"/>
         <w:tblLook w:val="04A0" w:firstRow="1" w:lastRow="0" w:firstColumn="1" w:lastColumn="0" w:noHBand="0" w:noVBand="1"/>
       </w:tblPr>
       <w:tblGrid>
@@ -17,7 +17,7 @@
         <w:gridCol w:w="960"/>
         <w:gridCol w:w="1880"/>
         <w:gridCol w:w="960"/>
-        <w:gridCol w:w="960"/>
+        <w:gridCol w:w="1278"/>
         <w:gridCol w:w="1740"/>
       </w:tblGrid>
       <w:tr>
@@ -26,7 +26,7 @@
         </w:trPr>
         <w:tc>
           <w:tcPr>
-            <w:tcW w:w="960" w:type="dxa"/>
+            <w:tcW w:w="1476" w:type="dxa"/>
             <w:tcBorders>
               <w:top w:val="nil"/>
               <w:left w:val="nil"/>
@@ -182,7 +182,7 @@
         </w:tc>
         <w:tc>
           <w:tcPr>
-            <w:tcW w:w="1500" w:type="dxa"/>
+            <w:tcW w:w="1528" w:type="dxa"/>
             <w:tcBorders>
               <w:top w:val="nil"/>
               <w:left w:val="nil"/>
@@ -369,7 +369,7 @@
         </w:trPr>
         <w:tc>
           <w:tcPr>
-            <w:tcW w:w="960" w:type="dxa"/>
+            <w:tcW w:w="1476" w:type="dxa"/>
             <w:tcBorders>
               <w:top w:val="nil"/>
               <w:left w:val="nil"/>
@@ -473,7 +473,7 @@
         </w:tc>
         <w:tc>
           <w:tcPr>
-            <w:tcW w:w="1500" w:type="dxa"/>
+            <w:tcW w:w="1528" w:type="dxa"/>
             <w:tcBorders>
               <w:top w:val="nil"/>
               <w:left w:val="nil"/>
@@ -660,7 +660,7 @@
         </w:trPr>
         <w:tc>
           <w:tcPr>
-            <w:tcW w:w="960" w:type="dxa"/>
+            <w:tcW w:w="1476" w:type="dxa"/>
             <w:tcBorders>
               <w:top w:val="nil"/>
               <w:left w:val="nil"/>
@@ -776,7 +776,7 @@
         </w:tc>
         <w:tc>
           <w:tcPr>
-            <w:tcW w:w="1500" w:type="dxa"/>
+            <w:tcW w:w="1528" w:type="dxa"/>
             <w:tcBorders>
               <w:top w:val="single" w:sz="4" w:space="0" w:color="auto"/>
               <w:left w:val="single" w:sz="4" w:space="0" w:color="auto"/>
@@ -987,7 +987,7 @@
         </w:trPr>
         <w:tc>
           <w:tcPr>
-            <w:tcW w:w="960" w:type="dxa"/>
+            <w:tcW w:w="1476" w:type="dxa"/>
             <w:tcBorders>
               <w:top w:val="nil"/>
               <w:left w:val="nil"/>
@@ -1094,7 +1094,7 @@
                     </wp:anchor>
                   </w:drawing>
                 </mc:Choice>
-                <mc:Fallback xmlns:w16="http://schemas.microsoft.com/office/word/2018/wordml" xmlns:w16cid="http://schemas.microsoft.com/office/word/2016/wordml/cid" xmlns:w16cex="http://schemas.microsoft.com/office/word/2018/wordml/cex" xmlns:am3d="http://schemas.microsoft.com/office/drawing/2017/model3d" xmlns:aink="http://schemas.microsoft.com/office/drawing/2016/ink" xmlns:cx8="http://schemas.microsoft.com/office/drawing/2016/5/14/chartex" xmlns:cx7="http://schemas.microsoft.com/office/drawing/2016/5/13/chartex" xmlns:cx6="http://schemas.microsoft.com/office/drawing/2016/5/12/chartex" xmlns:cx5="http://schemas.microsoft.com/office/drawing/2016/5/11/chartex" xmlns:cx4="http://schemas.microsoft.com/office/drawing/2016/5/10/chartex" xmlns:cx3="http://schemas.microsoft.com/office/drawing/2016/5/9/chartex" xmlns:cx2="http://schemas.microsoft.com/office/drawing/2015/10/21/chartex">
+                <mc:Fallback xmlns:cx2="http://schemas.microsoft.com/office/drawing/2015/10/21/chartex" xmlns:cx3="http://schemas.microsoft.com/office/drawing/2016/5/9/chartex" xmlns:cx4="http://schemas.microsoft.com/office/drawing/2016/5/10/chartex" xmlns:cx5="http://schemas.microsoft.com/office/drawing/2016/5/11/chartex" xmlns:cx6="http://schemas.microsoft.com/office/drawing/2016/5/12/chartex" xmlns:cx7="http://schemas.microsoft.com/office/drawing/2016/5/13/chartex" xmlns:cx8="http://schemas.microsoft.com/office/drawing/2016/5/14/chartex" xmlns:aink="http://schemas.microsoft.com/office/drawing/2016/ink" xmlns:am3d="http://schemas.microsoft.com/office/drawing/2017/model3d" xmlns:w16cex="http://schemas.microsoft.com/office/word/2018/wordml/cex" xmlns:w16cid="http://schemas.microsoft.com/office/word/2016/wordml/cid" xmlns:w16="http://schemas.microsoft.com/office/word/2018/wordml">
                   <w:pict>
                     <v:shapetype w14:anchorId="10119B1F" id="_x0000_t32" coordsize="21600,21600" o:spt="32" o:oned="t" path="m,l21600,21600e" filled="f">
                       <v:path arrowok="t" fillok="f" o:connecttype="none"/>
@@ -1167,7 +1167,7 @@
                     </wp:anchor>
                   </w:drawing>
                 </mc:Choice>
-                <mc:Fallback xmlns:w16="http://schemas.microsoft.com/office/word/2018/wordml" xmlns:w16cid="http://schemas.microsoft.com/office/word/2016/wordml/cid" xmlns:w16cex="http://schemas.microsoft.com/office/word/2018/wordml/cex" xmlns:am3d="http://schemas.microsoft.com/office/drawing/2017/model3d" xmlns:aink="http://schemas.microsoft.com/office/drawing/2016/ink" xmlns:cx8="http://schemas.microsoft.com/office/drawing/2016/5/14/chartex" xmlns:cx7="http://schemas.microsoft.com/office/drawing/2016/5/13/chartex" xmlns:cx6="http://schemas.microsoft.com/office/drawing/2016/5/12/chartex" xmlns:cx5="http://schemas.microsoft.com/office/drawing/2016/5/11/chartex" xmlns:cx4="http://schemas.microsoft.com/office/drawing/2016/5/10/chartex" xmlns:cx3="http://schemas.microsoft.com/office/drawing/2016/5/9/chartex" xmlns:cx2="http://schemas.microsoft.com/office/drawing/2015/10/21/chartex">
+                <mc:Fallback xmlns:cx2="http://schemas.microsoft.com/office/drawing/2015/10/21/chartex" xmlns:cx3="http://schemas.microsoft.com/office/drawing/2016/5/9/chartex" xmlns:cx4="http://schemas.microsoft.com/office/drawing/2016/5/10/chartex" xmlns:cx5="http://schemas.microsoft.com/office/drawing/2016/5/11/chartex" xmlns:cx6="http://schemas.microsoft.com/office/drawing/2016/5/12/chartex" xmlns:cx7="http://schemas.microsoft.com/office/drawing/2016/5/13/chartex" xmlns:cx8="http://schemas.microsoft.com/office/drawing/2016/5/14/chartex" xmlns:aink="http://schemas.microsoft.com/office/drawing/2016/ink" xmlns:am3d="http://schemas.microsoft.com/office/drawing/2017/model3d" xmlns:w16cex="http://schemas.microsoft.com/office/word/2018/wordml/cex" xmlns:w16cid="http://schemas.microsoft.com/office/word/2016/wordml/cid" xmlns:w16="http://schemas.microsoft.com/office/word/2018/wordml">
                   <w:pict>
                     <v:shape w14:anchorId="2A4DA90E" id="Straight Arrow Connector 1" o:spid="_x0000_s1026" type="#_x0000_t32" style="position:absolute;margin-left:63.6pt;margin-top:5.5pt;width:96.5pt;height:.5pt;flip:x y;z-index:251659264;visibility:visible;mso-wrap-style:square;mso-wrap-distance-left:9pt;mso-wrap-distance-top:0;mso-wrap-distance-right:9pt;mso-wrap-distance-bottom:0;mso-position-horizontal:absolute;mso-position-horizontal-relative:text;mso-position-vertical:absolute;mso-position-vertical-relative:text" o:gfxdata="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" strokecolor="#4472c4 [3204]" strokeweight=".5pt">
                       <v:stroke endarrow="block" joinstyle="miter"/>
@@ -1319,7 +1319,7 @@
         </w:tc>
         <w:tc>
           <w:tcPr>
-            <w:tcW w:w="1500" w:type="dxa"/>
+            <w:tcW w:w="1528" w:type="dxa"/>
             <w:tcBorders>
               <w:top w:val="nil"/>
               <w:left w:val="single" w:sz="4" w:space="0" w:color="auto"/>
@@ -1400,7 +1400,7 @@
                     </wp:anchor>
                   </w:drawing>
                 </mc:Choice>
-                <mc:Fallback xmlns:w16="http://schemas.microsoft.com/office/word/2018/wordml" xmlns:w16cid="http://schemas.microsoft.com/office/word/2016/wordml/cid" xmlns:w16cex="http://schemas.microsoft.com/office/word/2018/wordml/cex" xmlns:am3d="http://schemas.microsoft.com/office/drawing/2017/model3d" xmlns:aink="http://schemas.microsoft.com/office/drawing/2016/ink" xmlns:cx8="http://schemas.microsoft.com/office/drawing/2016/5/14/chartex" xmlns:cx7="http://schemas.microsoft.com/office/drawing/2016/5/13/chartex" xmlns:cx6="http://schemas.microsoft.com/office/drawing/2016/5/12/chartex" xmlns:cx5="http://schemas.microsoft.com/office/drawing/2016/5/11/chartex" xmlns:cx4="http://schemas.microsoft.com/office/drawing/2016/5/10/chartex" xmlns:cx3="http://schemas.microsoft.com/office/drawing/2016/5/9/chartex" xmlns:cx2="http://schemas.microsoft.com/office/drawing/2015/10/21/chartex">
+                <mc:Fallback xmlns:cx2="http://schemas.microsoft.com/office/drawing/2015/10/21/chartex" xmlns:cx3="http://schemas.microsoft.com/office/drawing/2016/5/9/chartex" xmlns:cx4="http://schemas.microsoft.com/office/drawing/2016/5/10/chartex" xmlns:cx5="http://schemas.microsoft.com/office/drawing/2016/5/11/chartex" xmlns:cx6="http://schemas.microsoft.com/office/drawing/2016/5/12/chartex" xmlns:cx7="http://schemas.microsoft.com/office/drawing/2016/5/13/chartex" xmlns:cx8="http://schemas.microsoft.com/office/drawing/2016/5/14/chartex" xmlns:aink="http://schemas.microsoft.com/office/drawing/2016/ink" xmlns:am3d="http://schemas.microsoft.com/office/drawing/2017/model3d" xmlns:w16cex="http://schemas.microsoft.com/office/word/2018/wordml/cex" xmlns:w16cid="http://schemas.microsoft.com/office/word/2016/wordml/cid" xmlns:w16="http://schemas.microsoft.com/office/word/2018/wordml">
                   <w:pict>
                     <v:shape w14:anchorId="03976716" id="Straight Arrow Connector 2" o:spid="_x0000_s1026" type="#_x0000_t32" style="position:absolute;margin-left:69.6pt;margin-top:8.5pt;width:95pt;height:12pt;flip:y;z-index:251660288;visibility:visible;mso-wrap-style:square;mso-wrap-distance-left:9pt;mso-wrap-distance-top:0;mso-wrap-distance-right:9pt;mso-wrap-distance-bottom:0;mso-position-horizontal:absolute;mso-position-horizontal-relative:text;mso-position-vertical:absolute;mso-position-vertical-relative:text" o:gfxdata="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" strokecolor="#4472c4 [3204]" strokeweight=".5pt">
                       <v:stroke endarrow="block" joinstyle="miter"/>
@@ -1595,7 +1595,7 @@
         </w:trPr>
         <w:tc>
           <w:tcPr>
-            <w:tcW w:w="960" w:type="dxa"/>
+            <w:tcW w:w="1476" w:type="dxa"/>
             <w:tcBorders>
               <w:top w:val="nil"/>
               <w:left w:val="nil"/>
@@ -1705,7 +1705,7 @@
                     </wp:anchor>
                   </w:drawing>
                 </mc:Choice>
-                <mc:Fallback xmlns:w16="http://schemas.microsoft.com/office/word/2018/wordml" xmlns:w16cid="http://schemas.microsoft.com/office/word/2016/wordml/cid" xmlns:w16cex="http://schemas.microsoft.com/office/word/2018/wordml/cex" xmlns:am3d="http://schemas.microsoft.com/office/drawing/2017/model3d" xmlns:aink="http://schemas.microsoft.com/office/drawing/2016/ink" xmlns:cx8="http://schemas.microsoft.com/office/drawing/2016/5/14/chartex" xmlns:cx7="http://schemas.microsoft.com/office/drawing/2016/5/13/chartex" xmlns:cx6="http://schemas.microsoft.com/office/drawing/2016/5/12/chartex" xmlns:cx5="http://schemas.microsoft.com/office/drawing/2016/5/11/chartex" xmlns:cx4="http://schemas.microsoft.com/office/drawing/2016/5/10/chartex" xmlns:cx3="http://schemas.microsoft.com/office/drawing/2016/5/9/chartex" xmlns:cx2="http://schemas.microsoft.com/office/drawing/2015/10/21/chartex">
+                <mc:Fallback xmlns:cx2="http://schemas.microsoft.com/office/drawing/2015/10/21/chartex" xmlns:cx3="http://schemas.microsoft.com/office/drawing/2016/5/9/chartex" xmlns:cx4="http://schemas.microsoft.com/office/drawing/2016/5/10/chartex" xmlns:cx5="http://schemas.microsoft.com/office/drawing/2016/5/11/chartex" xmlns:cx6="http://schemas.microsoft.com/office/drawing/2016/5/12/chartex" xmlns:cx7="http://schemas.microsoft.com/office/drawing/2016/5/13/chartex" xmlns:cx8="http://schemas.microsoft.com/office/drawing/2016/5/14/chartex" xmlns:aink="http://schemas.microsoft.com/office/drawing/2016/ink" xmlns:am3d="http://schemas.microsoft.com/office/drawing/2017/model3d" xmlns:w16cex="http://schemas.microsoft.com/office/word/2018/wordml/cex" xmlns:w16cid="http://schemas.microsoft.com/office/word/2016/wordml/cid" xmlns:w16="http://schemas.microsoft.com/office/word/2018/wordml">
                   <w:pict>
                     <v:line w14:anchorId="3DC9E18C" id="Straight Connector 7" o:spid="_x0000_s1026" style="position:absolute;flip:y;z-index:251663360;visibility:visible;mso-wrap-style:square;mso-width-percent:0;mso-height-percent:0;mso-wrap-distance-left:9pt;mso-wrap-distance-top:0;mso-wrap-distance-right:9pt;mso-wrap-distance-bottom:0;mso-position-horizontal:absolute;mso-position-horizontal-relative:text;mso-position-vertical:absolute;mso-position-vertical-relative:text;mso-width-percent:0;mso-height-percent:0;mso-width-relative:margin;mso-height-relative:margin" from="64.25pt,13.1pt" to="118.25pt,212.95pt" o:gfxdata="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" strokecolor="#4472c4 [3204]" strokeweight=".5pt">
                       <v:stroke joinstyle="miter"/>
@@ -1839,7 +1839,7 @@
                     </wp:anchor>
                   </w:drawing>
                 </mc:Choice>
-                <mc:Fallback xmlns:w16="http://schemas.microsoft.com/office/word/2018/wordml" xmlns:w16cid="http://schemas.microsoft.com/office/word/2016/wordml/cid" xmlns:w16cex="http://schemas.microsoft.com/office/word/2018/wordml/cex" xmlns:am3d="http://schemas.microsoft.com/office/drawing/2017/model3d" xmlns:aink="http://schemas.microsoft.com/office/drawing/2016/ink" xmlns:cx8="http://schemas.microsoft.com/office/drawing/2016/5/14/chartex" xmlns:cx7="http://schemas.microsoft.com/office/drawing/2016/5/13/chartex" xmlns:cx6="http://schemas.microsoft.com/office/drawing/2016/5/12/chartex" xmlns:cx5="http://schemas.microsoft.com/office/drawing/2016/5/11/chartex" xmlns:cx4="http://schemas.microsoft.com/office/drawing/2016/5/10/chartex" xmlns:cx3="http://schemas.microsoft.com/office/drawing/2016/5/9/chartex" xmlns:cx2="http://schemas.microsoft.com/office/drawing/2015/10/21/chartex">
+                <mc:Fallback xmlns:cx2="http://schemas.microsoft.com/office/drawing/2015/10/21/chartex" xmlns:cx3="http://schemas.microsoft.com/office/drawing/2016/5/9/chartex" xmlns:cx4="http://schemas.microsoft.com/office/drawing/2016/5/10/chartex" xmlns:cx5="http://schemas.microsoft.com/office/drawing/2016/5/11/chartex" xmlns:cx6="http://schemas.microsoft.com/office/drawing/2016/5/12/chartex" xmlns:cx7="http://schemas.microsoft.com/office/drawing/2016/5/13/chartex" xmlns:cx8="http://schemas.microsoft.com/office/drawing/2016/5/14/chartex" xmlns:aink="http://schemas.microsoft.com/office/drawing/2016/ink" xmlns:am3d="http://schemas.microsoft.com/office/drawing/2017/model3d" xmlns:w16cex="http://schemas.microsoft.com/office/word/2018/wordml/cex" xmlns:w16cid="http://schemas.microsoft.com/office/word/2016/wordml/cid" xmlns:w16="http://schemas.microsoft.com/office/word/2018/wordml">
                   <w:pict>
                     <v:line w14:anchorId="0244866A" id="Straight Connector 9" o:spid="_x0000_s1026" style="position:absolute;flip:x y;z-index:251665408;visibility:visible;mso-wrap-style:square;mso-wrap-distance-left:9pt;mso-wrap-distance-top:0;mso-wrap-distance-right:9pt;mso-wrap-distance-bottom:0;mso-position-horizontal:absolute;mso-position-horizontal-relative:text;mso-position-vertical:absolute;mso-position-vertical-relative:text" from="10.1pt,1.5pt" to="41.6pt,281pt" o:gfxdata="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" strokecolor="#4472c4 [3204]" strokeweight=".5pt">
                       <v:stroke joinstyle="miter"/>
@@ -1852,7 +1852,7 @@
         </w:tc>
         <w:tc>
           <w:tcPr>
-            <w:tcW w:w="1500" w:type="dxa"/>
+            <w:tcW w:w="1528" w:type="dxa"/>
             <w:tcBorders>
               <w:top w:val="nil"/>
               <w:left w:val="single" w:sz="4" w:space="0" w:color="auto"/>
@@ -2067,7 +2067,7 @@
         </w:trPr>
         <w:tc>
           <w:tcPr>
-            <w:tcW w:w="960" w:type="dxa"/>
+            <w:tcW w:w="1476" w:type="dxa"/>
             <w:tcBorders>
               <w:top w:val="nil"/>
               <w:left w:val="nil"/>
@@ -2185,7 +2185,7 @@
         </w:tc>
         <w:tc>
           <w:tcPr>
-            <w:tcW w:w="1500" w:type="dxa"/>
+            <w:tcW w:w="1528" w:type="dxa"/>
             <w:tcBorders>
               <w:top w:val="nil"/>
               <w:left w:val="single" w:sz="4" w:space="0" w:color="auto"/>
@@ -2331,7 +2331,7 @@
             <w:tcBorders>
               <w:top w:val="nil"/>
               <w:left w:val="nil"/>
-              <w:bottom w:val="nil"/>
+              <w:bottom w:val="single" w:sz="4" w:space="0" w:color="auto"/>
               <w:right w:val="nil"/>
             </w:tcBorders>
             <w:shd w:val="clear" w:color="auto" w:fill="auto"/>
@@ -2384,7 +2384,7 @@
         </w:trPr>
         <w:tc>
           <w:tcPr>
-            <w:tcW w:w="960" w:type="dxa"/>
+            <w:tcW w:w="1476" w:type="dxa"/>
             <w:tcBorders>
               <w:top w:val="nil"/>
               <w:left w:val="nil"/>
@@ -2464,39 +2464,37 @@
                 <w:lang w:val="en-GB" w:eastAsia="en-GB"/>
               </w:rPr>
             </w:pPr>
-            <w:bookmarkStart w:id="0" w:name="_GoBack"/>
-            <w:bookmarkEnd w:id="0"/>
-          </w:p>
-        </w:tc>
-        <w:tc>
-          <w:tcPr>
-            <w:tcW w:w="960" w:type="dxa"/>
-            <w:tcBorders>
-              <w:top w:val="nil"/>
-              <w:left w:val="nil"/>
-              <w:bottom w:val="nil"/>
-              <w:right w:val="nil"/>
-            </w:tcBorders>
-            <w:shd w:val="clear" w:color="auto" w:fill="auto"/>
-            <w:noWrap/>
-            <w:vAlign w:val="bottom"/>
-            <w:hideMark/>
-          </w:tcPr>
-          <w:p>
-            <w:pPr>
-              <w:spacing w:after="0" w:line="240" w:lineRule="auto"/>
-              <w:rPr>
-                <w:rFonts w:ascii="Times New Roman" w:eastAsia="Times New Roman" w:hAnsi="Times New Roman" w:cs="Times New Roman"/>
-                <w:sz w:val="20"/>
-                <w:szCs w:val="20"/>
-                <w:lang w:val="en-GB" w:eastAsia="en-GB"/>
-              </w:rPr>
-            </w:pPr>
-          </w:p>
-        </w:tc>
-        <w:tc>
-          <w:tcPr>
-            <w:tcW w:w="1500" w:type="dxa"/>
+          </w:p>
+        </w:tc>
+        <w:tc>
+          <w:tcPr>
+            <w:tcW w:w="960" w:type="dxa"/>
+            <w:tcBorders>
+              <w:top w:val="nil"/>
+              <w:left w:val="nil"/>
+              <w:bottom w:val="nil"/>
+              <w:right w:val="nil"/>
+            </w:tcBorders>
+            <w:shd w:val="clear" w:color="auto" w:fill="auto"/>
+            <w:noWrap/>
+            <w:vAlign w:val="bottom"/>
+            <w:hideMark/>
+          </w:tcPr>
+          <w:p>
+            <w:pPr>
+              <w:spacing w:after="0" w:line="240" w:lineRule="auto"/>
+              <w:rPr>
+                <w:rFonts w:ascii="Times New Roman" w:eastAsia="Times New Roman" w:hAnsi="Times New Roman" w:cs="Times New Roman"/>
+                <w:sz w:val="20"/>
+                <w:szCs w:val="20"/>
+                <w:lang w:val="en-GB" w:eastAsia="en-GB"/>
+              </w:rPr>
+            </w:pPr>
+          </w:p>
+        </w:tc>
+        <w:tc>
+          <w:tcPr>
+            <w:tcW w:w="1528" w:type="dxa"/>
             <w:tcBorders>
               <w:top w:val="nil"/>
               <w:left w:val="single" w:sz="4" w:space="0" w:color="auto"/>
@@ -2523,7 +2521,15 @@
                 <w:color w:val="000000"/>
                 <w:lang w:val="en-GB" w:eastAsia="en-GB"/>
               </w:rPr>
-              <w:t>Renewed</w:t>
+              <w:t>Borrowed</w:t>
+            </w:r>
+            <w:r>
+              <w:rPr>
+                <w:rFonts w:ascii="Calibri" w:eastAsia="Times New Roman" w:hAnsi="Calibri" w:cs="Calibri"/>
+                <w:color w:val="000000"/>
+                <w:lang w:val="en-GB" w:eastAsia="en-GB"/>
+              </w:rPr>
+              <w:t>Date</w:t>
             </w:r>
           </w:p>
         </w:tc>
@@ -2626,48 +2632,58 @@
               <w:top w:val="nil"/>
               <w:left w:val="nil"/>
               <w:bottom w:val="nil"/>
-              <w:right w:val="nil"/>
-            </w:tcBorders>
-            <w:shd w:val="clear" w:color="auto" w:fill="auto"/>
-            <w:noWrap/>
-            <w:vAlign w:val="bottom"/>
-            <w:hideMark/>
-          </w:tcPr>
-          <w:p>
-            <w:pPr>
-              <w:spacing w:after="0" w:line="240" w:lineRule="auto"/>
-              <w:rPr>
-                <w:rFonts w:ascii="Calibri" w:eastAsia="Times New Roman" w:hAnsi="Calibri" w:cs="Calibri"/>
-                <w:color w:val="000000"/>
-                <w:lang w:val="en-GB" w:eastAsia="en-GB"/>
-              </w:rPr>
-            </w:pPr>
-          </w:p>
-        </w:tc>
-        <w:tc>
-          <w:tcPr>
-            <w:tcW w:w="960" w:type="dxa"/>
-            <w:tcBorders>
-              <w:top w:val="nil"/>
-              <w:left w:val="nil"/>
-              <w:bottom w:val="nil"/>
-              <w:right w:val="nil"/>
-            </w:tcBorders>
-            <w:shd w:val="clear" w:color="auto" w:fill="auto"/>
-            <w:noWrap/>
-            <w:vAlign w:val="bottom"/>
-            <w:hideMark/>
-          </w:tcPr>
-          <w:p>
-            <w:pPr>
-              <w:spacing w:after="0" w:line="240" w:lineRule="auto"/>
-              <w:rPr>
-                <w:rFonts w:ascii="Times New Roman" w:eastAsia="Times New Roman" w:hAnsi="Times New Roman" w:cs="Times New Roman"/>
-                <w:sz w:val="20"/>
-                <w:szCs w:val="20"/>
-                <w:lang w:val="en-GB" w:eastAsia="en-GB"/>
-              </w:rPr>
-            </w:pPr>
+              <w:right w:val="single" w:sz="4" w:space="0" w:color="auto"/>
+            </w:tcBorders>
+            <w:shd w:val="clear" w:color="auto" w:fill="auto"/>
+            <w:noWrap/>
+            <w:vAlign w:val="bottom"/>
+            <w:hideMark/>
+          </w:tcPr>
+          <w:p>
+            <w:pPr>
+              <w:spacing w:after="0" w:line="240" w:lineRule="auto"/>
+              <w:rPr>
+                <w:rFonts w:ascii="Calibri" w:eastAsia="Times New Roman" w:hAnsi="Calibri" w:cs="Calibri"/>
+                <w:color w:val="000000"/>
+                <w:lang w:val="en-GB" w:eastAsia="en-GB"/>
+              </w:rPr>
+            </w:pPr>
+          </w:p>
+        </w:tc>
+        <w:tc>
+          <w:tcPr>
+            <w:tcW w:w="960" w:type="dxa"/>
+            <w:tcBorders>
+              <w:top w:val="single" w:sz="4" w:space="0" w:color="auto"/>
+              <w:left w:val="single" w:sz="4" w:space="0" w:color="auto"/>
+              <w:bottom w:val="single" w:sz="4" w:space="0" w:color="auto"/>
+              <w:right w:val="single" w:sz="4" w:space="0" w:color="auto"/>
+            </w:tcBorders>
+            <w:shd w:val="clear" w:color="auto" w:fill="auto"/>
+            <w:noWrap/>
+            <w:vAlign w:val="bottom"/>
+            <w:hideMark/>
+          </w:tcPr>
+          <w:p>
+            <w:pPr>
+              <w:spacing w:after="0" w:line="240" w:lineRule="auto"/>
+              <w:rPr>
+                <w:rFonts w:ascii="Times New Roman" w:eastAsia="Times New Roman" w:hAnsi="Times New Roman" w:cs="Times New Roman"/>
+                <w:sz w:val="20"/>
+                <w:szCs w:val="20"/>
+                <w:lang w:val="en-GB" w:eastAsia="en-GB"/>
+              </w:rPr>
+            </w:pPr>
+            <w:r>
+              <w:rPr>
+                <w:rFonts w:ascii="Calibri" w:eastAsia="Times New Roman" w:hAnsi="Calibri" w:cs="Calibri"/>
+                <w:b/>
+                <w:bCs/>
+                <w:color w:val="000000"/>
+                <w:lang w:val="en-GB" w:eastAsia="en-GB"/>
+              </w:rPr>
+              <w:t>Salary</w:t>
+            </w:r>
           </w:p>
         </w:tc>
         <w:tc>
@@ -2675,7 +2691,7 @@
             <w:tcW w:w="1740" w:type="dxa"/>
             <w:tcBorders>
               <w:top w:val="nil"/>
-              <w:left w:val="nil"/>
+              <w:left w:val="single" w:sz="4" w:space="0" w:color="auto"/>
               <w:bottom w:val="nil"/>
               <w:right w:val="nil"/>
             </w:tcBorders>
@@ -2703,7 +2719,7 @@
         </w:trPr>
         <w:tc>
           <w:tcPr>
-            <w:tcW w:w="960" w:type="dxa"/>
+            <w:tcW w:w="1476" w:type="dxa"/>
             <w:tcBorders>
               <w:top w:val="nil"/>
               <w:left w:val="nil"/>
@@ -2813,7 +2829,7 @@
         </w:tc>
         <w:tc>
           <w:tcPr>
-            <w:tcW w:w="1500" w:type="dxa"/>
+            <w:tcW w:w="1528" w:type="dxa"/>
             <w:tcBorders>
               <w:top w:val="nil"/>
               <w:left w:val="single" w:sz="4" w:space="0" w:color="auto"/>
@@ -2943,48 +2959,56 @@
               <w:top w:val="nil"/>
               <w:left w:val="nil"/>
               <w:bottom w:val="nil"/>
-              <w:right w:val="nil"/>
-            </w:tcBorders>
-            <w:shd w:val="clear" w:color="auto" w:fill="auto"/>
-            <w:noWrap/>
-            <w:vAlign w:val="bottom"/>
-            <w:hideMark/>
-          </w:tcPr>
-          <w:p>
-            <w:pPr>
-              <w:spacing w:after="0" w:line="240" w:lineRule="auto"/>
-              <w:rPr>
-                <w:rFonts w:ascii="Calibri" w:eastAsia="Times New Roman" w:hAnsi="Calibri" w:cs="Calibri"/>
-                <w:color w:val="000000"/>
-                <w:lang w:val="en-GB" w:eastAsia="en-GB"/>
-              </w:rPr>
-            </w:pPr>
-          </w:p>
-        </w:tc>
-        <w:tc>
-          <w:tcPr>
-            <w:tcW w:w="960" w:type="dxa"/>
-            <w:tcBorders>
-              <w:top w:val="nil"/>
-              <w:left w:val="nil"/>
-              <w:bottom w:val="nil"/>
-              <w:right w:val="nil"/>
-            </w:tcBorders>
-            <w:shd w:val="clear" w:color="auto" w:fill="auto"/>
-            <w:noWrap/>
-            <w:vAlign w:val="bottom"/>
-            <w:hideMark/>
-          </w:tcPr>
-          <w:p>
-            <w:pPr>
-              <w:spacing w:after="0" w:line="240" w:lineRule="auto"/>
-              <w:rPr>
-                <w:rFonts w:ascii="Times New Roman" w:eastAsia="Times New Roman" w:hAnsi="Times New Roman" w:cs="Times New Roman"/>
-                <w:sz w:val="20"/>
-                <w:szCs w:val="20"/>
-                <w:lang w:val="en-GB" w:eastAsia="en-GB"/>
-              </w:rPr>
-            </w:pPr>
+              <w:right w:val="single" w:sz="4" w:space="0" w:color="auto"/>
+            </w:tcBorders>
+            <w:shd w:val="clear" w:color="auto" w:fill="auto"/>
+            <w:noWrap/>
+            <w:vAlign w:val="bottom"/>
+            <w:hideMark/>
+          </w:tcPr>
+          <w:p>
+            <w:pPr>
+              <w:spacing w:after="0" w:line="240" w:lineRule="auto"/>
+              <w:rPr>
+                <w:rFonts w:ascii="Calibri" w:eastAsia="Times New Roman" w:hAnsi="Calibri" w:cs="Calibri"/>
+                <w:color w:val="000000"/>
+                <w:lang w:val="en-GB" w:eastAsia="en-GB"/>
+              </w:rPr>
+            </w:pPr>
+          </w:p>
+        </w:tc>
+        <w:tc>
+          <w:tcPr>
+            <w:tcW w:w="960" w:type="dxa"/>
+            <w:tcBorders>
+              <w:top w:val="single" w:sz="4" w:space="0" w:color="auto"/>
+              <w:left w:val="single" w:sz="4" w:space="0" w:color="auto"/>
+              <w:bottom w:val="single" w:sz="4" w:space="0" w:color="auto"/>
+              <w:right w:val="single" w:sz="4" w:space="0" w:color="auto"/>
+            </w:tcBorders>
+            <w:shd w:val="clear" w:color="auto" w:fill="auto"/>
+            <w:noWrap/>
+            <w:vAlign w:val="bottom"/>
+            <w:hideMark/>
+          </w:tcPr>
+          <w:p>
+            <w:pPr>
+              <w:spacing w:after="0" w:line="240" w:lineRule="auto"/>
+              <w:rPr>
+                <w:rFonts w:ascii="Times New Roman" w:eastAsia="Times New Roman" w:hAnsi="Times New Roman" w:cs="Times New Roman"/>
+                <w:sz w:val="20"/>
+                <w:szCs w:val="20"/>
+                <w:lang w:val="en-GB" w:eastAsia="en-GB"/>
+              </w:rPr>
+            </w:pPr>
+            <w:r>
+              <w:rPr>
+                <w:rFonts w:ascii="Calibri" w:eastAsia="Times New Roman" w:hAnsi="Calibri" w:cs="Calibri"/>
+                <w:color w:val="000000"/>
+                <w:lang w:val="en-GB" w:eastAsia="en-GB"/>
+              </w:rPr>
+              <w:t>Designation</w:t>
+            </w:r>
           </w:p>
         </w:tc>
         <w:tc>
@@ -2992,7 +3016,7 @@
             <w:tcW w:w="1740" w:type="dxa"/>
             <w:tcBorders>
               <w:top w:val="nil"/>
-              <w:left w:val="nil"/>
+              <w:left w:val="single" w:sz="4" w:space="0" w:color="auto"/>
               <w:bottom w:val="nil"/>
               <w:right w:val="nil"/>
             </w:tcBorders>
@@ -3020,7 +3044,7 @@
         </w:trPr>
         <w:tc>
           <w:tcPr>
-            <w:tcW w:w="960" w:type="dxa"/>
+            <w:tcW w:w="1476" w:type="dxa"/>
             <w:tcBorders>
               <w:top w:val="nil"/>
               <w:left w:val="nil"/>
@@ -3130,7 +3154,7 @@
         </w:tc>
         <w:tc>
           <w:tcPr>
-            <w:tcW w:w="1500" w:type="dxa"/>
+            <w:tcW w:w="1528" w:type="dxa"/>
             <w:tcBorders>
               <w:top w:val="nil"/>
               <w:left w:val="single" w:sz="4" w:space="0" w:color="auto"/>
@@ -3252,48 +3276,56 @@
               <w:top w:val="nil"/>
               <w:left w:val="nil"/>
               <w:bottom w:val="nil"/>
-              <w:right w:val="nil"/>
-            </w:tcBorders>
-            <w:shd w:val="clear" w:color="auto" w:fill="auto"/>
-            <w:noWrap/>
-            <w:vAlign w:val="bottom"/>
-            <w:hideMark/>
-          </w:tcPr>
-          <w:p>
-            <w:pPr>
-              <w:spacing w:after="0" w:line="240" w:lineRule="auto"/>
-              <w:rPr>
-                <w:rFonts w:ascii="Calibri" w:eastAsia="Times New Roman" w:hAnsi="Calibri" w:cs="Calibri"/>
-                <w:color w:val="000000"/>
-                <w:lang w:val="en-GB" w:eastAsia="en-GB"/>
-              </w:rPr>
-            </w:pPr>
-          </w:p>
-        </w:tc>
-        <w:tc>
-          <w:tcPr>
-            <w:tcW w:w="960" w:type="dxa"/>
-            <w:tcBorders>
-              <w:top w:val="nil"/>
-              <w:left w:val="nil"/>
-              <w:bottom w:val="nil"/>
-              <w:right w:val="nil"/>
-            </w:tcBorders>
-            <w:shd w:val="clear" w:color="auto" w:fill="auto"/>
-            <w:noWrap/>
-            <w:vAlign w:val="bottom"/>
-            <w:hideMark/>
-          </w:tcPr>
-          <w:p>
-            <w:pPr>
-              <w:spacing w:after="0" w:line="240" w:lineRule="auto"/>
-              <w:rPr>
-                <w:rFonts w:ascii="Times New Roman" w:eastAsia="Times New Roman" w:hAnsi="Times New Roman" w:cs="Times New Roman"/>
-                <w:sz w:val="20"/>
-                <w:szCs w:val="20"/>
-                <w:lang w:val="en-GB" w:eastAsia="en-GB"/>
-              </w:rPr>
-            </w:pPr>
+              <w:right w:val="single" w:sz="4" w:space="0" w:color="auto"/>
+            </w:tcBorders>
+            <w:shd w:val="clear" w:color="auto" w:fill="auto"/>
+            <w:noWrap/>
+            <w:vAlign w:val="bottom"/>
+            <w:hideMark/>
+          </w:tcPr>
+          <w:p>
+            <w:pPr>
+              <w:spacing w:after="0" w:line="240" w:lineRule="auto"/>
+              <w:rPr>
+                <w:rFonts w:ascii="Calibri" w:eastAsia="Times New Roman" w:hAnsi="Calibri" w:cs="Calibri"/>
+                <w:color w:val="000000"/>
+                <w:lang w:val="en-GB" w:eastAsia="en-GB"/>
+              </w:rPr>
+            </w:pPr>
+          </w:p>
+        </w:tc>
+        <w:tc>
+          <w:tcPr>
+            <w:tcW w:w="960" w:type="dxa"/>
+            <w:tcBorders>
+              <w:top w:val="single" w:sz="4" w:space="0" w:color="auto"/>
+              <w:left w:val="single" w:sz="4" w:space="0" w:color="auto"/>
+              <w:bottom w:val="single" w:sz="4" w:space="0" w:color="auto"/>
+              <w:right w:val="single" w:sz="4" w:space="0" w:color="auto"/>
+            </w:tcBorders>
+            <w:shd w:val="clear" w:color="auto" w:fill="auto"/>
+            <w:noWrap/>
+            <w:vAlign w:val="bottom"/>
+            <w:hideMark/>
+          </w:tcPr>
+          <w:p>
+            <w:pPr>
+              <w:spacing w:after="0" w:line="240" w:lineRule="auto"/>
+              <w:rPr>
+                <w:rFonts w:ascii="Times New Roman" w:eastAsia="Times New Roman" w:hAnsi="Times New Roman" w:cs="Times New Roman"/>
+                <w:sz w:val="20"/>
+                <w:szCs w:val="20"/>
+                <w:lang w:val="en-GB" w:eastAsia="en-GB"/>
+              </w:rPr>
+            </w:pPr>
+            <w:r>
+              <w:rPr>
+                <w:rFonts w:ascii="Calibri" w:eastAsia="Times New Roman" w:hAnsi="Calibri" w:cs="Calibri"/>
+                <w:color w:val="000000"/>
+                <w:lang w:val="en-GB" w:eastAsia="en-GB"/>
+              </w:rPr>
+              <w:t>Salary</w:t>
+            </w:r>
           </w:p>
         </w:tc>
         <w:tc>
@@ -3301,7 +3333,7 @@
             <w:tcW w:w="1740" w:type="dxa"/>
             <w:tcBorders>
               <w:top w:val="nil"/>
-              <w:left w:val="nil"/>
+              <w:left w:val="single" w:sz="4" w:space="0" w:color="auto"/>
               <w:bottom w:val="nil"/>
               <w:right w:val="nil"/>
             </w:tcBorders>
@@ -3329,12 +3361,12 @@
         </w:trPr>
         <w:tc>
           <w:tcPr>
-            <w:tcW w:w="960" w:type="dxa"/>
-            <w:tcBorders>
-              <w:top w:val="nil"/>
-              <w:left w:val="nil"/>
-              <w:bottom w:val="nil"/>
-              <w:right w:val="nil"/>
+            <w:tcW w:w="1476" w:type="dxa"/>
+            <w:tcBorders>
+              <w:top w:val="nil"/>
+              <w:left w:val="nil"/>
+              <w:bottom w:val="nil"/>
+              <w:right w:val="single" w:sz="4" w:space="0" w:color="auto"/>
             </w:tcBorders>
             <w:shd w:val="clear" w:color="auto" w:fill="auto"/>
             <w:noWrap/>
@@ -3357,85 +3389,7 @@
           <w:tcPr>
             <w:tcW w:w="1400" w:type="dxa"/>
             <w:tcBorders>
-              <w:top w:val="nil"/>
-              <w:left w:val="nil"/>
-              <w:bottom w:val="nil"/>
-              <w:right w:val="nil"/>
-            </w:tcBorders>
-            <w:shd w:val="clear" w:color="auto" w:fill="auto"/>
-            <w:noWrap/>
-            <w:vAlign w:val="bottom"/>
-            <w:hideMark/>
-          </w:tcPr>
-          <w:p>
-            <w:pPr>
-              <w:spacing w:after="0" w:line="240" w:lineRule="auto"/>
-              <w:rPr>
-                <w:rFonts w:ascii="Times New Roman" w:eastAsia="Times New Roman" w:hAnsi="Times New Roman" w:cs="Times New Roman"/>
-                <w:sz w:val="20"/>
-                <w:szCs w:val="20"/>
-                <w:lang w:val="en-GB" w:eastAsia="en-GB"/>
-              </w:rPr>
-            </w:pPr>
-          </w:p>
-        </w:tc>
-        <w:tc>
-          <w:tcPr>
-            <w:tcW w:w="960" w:type="dxa"/>
-            <w:tcBorders>
-              <w:top w:val="nil"/>
-              <w:left w:val="nil"/>
-              <w:bottom w:val="nil"/>
-              <w:right w:val="nil"/>
-            </w:tcBorders>
-            <w:shd w:val="clear" w:color="auto" w:fill="auto"/>
-            <w:noWrap/>
-            <w:vAlign w:val="bottom"/>
-            <w:hideMark/>
-          </w:tcPr>
-          <w:p>
-            <w:pPr>
-              <w:spacing w:after="0" w:line="240" w:lineRule="auto"/>
-              <w:rPr>
-                <w:rFonts w:ascii="Times New Roman" w:eastAsia="Times New Roman" w:hAnsi="Times New Roman" w:cs="Times New Roman"/>
-                <w:sz w:val="20"/>
-                <w:szCs w:val="20"/>
-                <w:lang w:val="en-GB" w:eastAsia="en-GB"/>
-              </w:rPr>
-            </w:pPr>
-          </w:p>
-        </w:tc>
-        <w:tc>
-          <w:tcPr>
-            <w:tcW w:w="960" w:type="dxa"/>
-            <w:tcBorders>
-              <w:top w:val="nil"/>
-              <w:left w:val="nil"/>
-              <w:bottom w:val="nil"/>
-              <w:right w:val="nil"/>
-            </w:tcBorders>
-            <w:shd w:val="clear" w:color="auto" w:fill="auto"/>
-            <w:noWrap/>
-            <w:vAlign w:val="bottom"/>
-            <w:hideMark/>
-          </w:tcPr>
-          <w:p>
-            <w:pPr>
-              <w:spacing w:after="0" w:line="240" w:lineRule="auto"/>
-              <w:rPr>
-                <w:rFonts w:ascii="Times New Roman" w:eastAsia="Times New Roman" w:hAnsi="Times New Roman" w:cs="Times New Roman"/>
-                <w:sz w:val="20"/>
-                <w:szCs w:val="20"/>
-                <w:lang w:val="en-GB" w:eastAsia="en-GB"/>
-              </w:rPr>
-            </w:pPr>
-          </w:p>
-        </w:tc>
-        <w:tc>
-          <w:tcPr>
-            <w:tcW w:w="1500" w:type="dxa"/>
-            <w:tcBorders>
-              <w:top w:val="nil"/>
+              <w:top w:val="single" w:sz="4" w:space="0" w:color="auto"/>
               <w:left w:val="single" w:sz="4" w:space="0" w:color="auto"/>
               <w:bottom w:val="single" w:sz="4" w:space="0" w:color="auto"/>
               <w:right w:val="single" w:sz="4" w:space="0" w:color="auto"/>
@@ -3449,18 +3403,16 @@
             <w:pPr>
               <w:spacing w:after="0" w:line="240" w:lineRule="auto"/>
               <w:rPr>
-                <w:rFonts w:ascii="Calibri" w:eastAsia="Times New Roman" w:hAnsi="Calibri" w:cs="Calibri"/>
-                <w:color w:val="000000"/>
+                <w:rFonts w:eastAsia="Times New Roman" w:cstheme="minorHAnsi"/>
                 <w:lang w:val="en-GB" w:eastAsia="en-GB"/>
               </w:rPr>
             </w:pPr>
             <w:r>
               <w:rPr>
-                <w:rFonts w:ascii="Calibri" w:eastAsia="Times New Roman" w:hAnsi="Calibri" w:cs="Calibri"/>
-                <w:color w:val="000000"/>
-                <w:lang w:val="en-GB" w:eastAsia="en-GB"/>
-              </w:rPr>
-              <w:t>Status</w:t>
+                <w:rFonts w:eastAsia="Times New Roman" w:cstheme="minorHAnsi"/>
+                <w:lang w:val="en-GB" w:eastAsia="en-GB"/>
+              </w:rPr>
+              <w:t>Renewed</w:t>
             </w:r>
           </w:p>
         </w:tc>
@@ -3469,55 +3421,56 @@
             <w:tcW w:w="960" w:type="dxa"/>
             <w:tcBorders>
               <w:top w:val="nil"/>
-              <w:left w:val="nil"/>
-              <w:bottom w:val="nil"/>
-              <w:right w:val="nil"/>
-            </w:tcBorders>
-            <w:shd w:val="clear" w:color="auto" w:fill="auto"/>
-            <w:noWrap/>
-            <w:vAlign w:val="bottom"/>
-            <w:hideMark/>
-          </w:tcPr>
-          <w:p>
-            <w:pPr>
-              <w:spacing w:after="0" w:line="240" w:lineRule="auto"/>
-              <w:rPr>
-                <w:rFonts w:ascii="Calibri" w:eastAsia="Times New Roman" w:hAnsi="Calibri" w:cs="Calibri"/>
-                <w:color w:val="000000"/>
-                <w:lang w:val="en-GB" w:eastAsia="en-GB"/>
-              </w:rPr>
-            </w:pPr>
-          </w:p>
-        </w:tc>
-        <w:tc>
-          <w:tcPr>
-            <w:tcW w:w="960" w:type="dxa"/>
-            <w:tcBorders>
-              <w:top w:val="nil"/>
-              <w:left w:val="nil"/>
-              <w:bottom w:val="nil"/>
-              <w:right w:val="nil"/>
-            </w:tcBorders>
-            <w:shd w:val="clear" w:color="auto" w:fill="auto"/>
-            <w:noWrap/>
-            <w:vAlign w:val="bottom"/>
-            <w:hideMark/>
-          </w:tcPr>
-          <w:p>
-            <w:pPr>
-              <w:spacing w:after="0" w:line="240" w:lineRule="auto"/>
-              <w:rPr>
-                <w:rFonts w:ascii="Times New Roman" w:eastAsia="Times New Roman" w:hAnsi="Times New Roman" w:cs="Times New Roman"/>
-                <w:sz w:val="20"/>
-                <w:szCs w:val="20"/>
-                <w:lang w:val="en-GB" w:eastAsia="en-GB"/>
-              </w:rPr>
-            </w:pPr>
-          </w:p>
-        </w:tc>
-        <w:tc>
-          <w:tcPr>
-            <w:tcW w:w="1880" w:type="dxa"/>
+              <w:left w:val="single" w:sz="4" w:space="0" w:color="auto"/>
+              <w:bottom w:val="nil"/>
+              <w:right w:val="nil"/>
+            </w:tcBorders>
+            <w:shd w:val="clear" w:color="auto" w:fill="auto"/>
+            <w:noWrap/>
+            <w:vAlign w:val="bottom"/>
+            <w:hideMark/>
+          </w:tcPr>
+          <w:p>
+            <w:pPr>
+              <w:spacing w:after="0" w:line="240" w:lineRule="auto"/>
+              <w:rPr>
+                <w:rFonts w:ascii="Times New Roman" w:eastAsia="Times New Roman" w:hAnsi="Times New Roman" w:cs="Times New Roman"/>
+                <w:sz w:val="20"/>
+                <w:szCs w:val="20"/>
+                <w:lang w:val="en-GB" w:eastAsia="en-GB"/>
+              </w:rPr>
+            </w:pPr>
+          </w:p>
+        </w:tc>
+        <w:tc>
+          <w:tcPr>
+            <w:tcW w:w="960" w:type="dxa"/>
+            <w:tcBorders>
+              <w:top w:val="nil"/>
+              <w:left w:val="nil"/>
+              <w:bottom w:val="nil"/>
+              <w:right w:val="nil"/>
+            </w:tcBorders>
+            <w:shd w:val="clear" w:color="auto" w:fill="auto"/>
+            <w:noWrap/>
+            <w:vAlign w:val="bottom"/>
+            <w:hideMark/>
+          </w:tcPr>
+          <w:p>
+            <w:pPr>
+              <w:spacing w:after="0" w:line="240" w:lineRule="auto"/>
+              <w:rPr>
+                <w:rFonts w:ascii="Times New Roman" w:eastAsia="Times New Roman" w:hAnsi="Times New Roman" w:cs="Times New Roman"/>
+                <w:sz w:val="20"/>
+                <w:szCs w:val="20"/>
+                <w:lang w:val="en-GB" w:eastAsia="en-GB"/>
+              </w:rPr>
+            </w:pPr>
+          </w:p>
+        </w:tc>
+        <w:tc>
+          <w:tcPr>
+            <w:tcW w:w="1528" w:type="dxa"/>
             <w:tcBorders>
               <w:top w:val="nil"/>
               <w:left w:val="single" w:sz="4" w:space="0" w:color="auto"/>
@@ -3544,6 +3497,90 @@
                 <w:color w:val="000000"/>
                 <w:lang w:val="en-GB" w:eastAsia="en-GB"/>
               </w:rPr>
+              <w:t>Status</w:t>
+            </w:r>
+          </w:p>
+        </w:tc>
+        <w:tc>
+          <w:tcPr>
+            <w:tcW w:w="960" w:type="dxa"/>
+            <w:tcBorders>
+              <w:top w:val="nil"/>
+              <w:left w:val="nil"/>
+              <w:bottom w:val="nil"/>
+              <w:right w:val="nil"/>
+            </w:tcBorders>
+            <w:shd w:val="clear" w:color="auto" w:fill="auto"/>
+            <w:noWrap/>
+            <w:vAlign w:val="bottom"/>
+            <w:hideMark/>
+          </w:tcPr>
+          <w:p>
+            <w:pPr>
+              <w:spacing w:after="0" w:line="240" w:lineRule="auto"/>
+              <w:rPr>
+                <w:rFonts w:ascii="Calibri" w:eastAsia="Times New Roman" w:hAnsi="Calibri" w:cs="Calibri"/>
+                <w:color w:val="000000"/>
+                <w:lang w:val="en-GB" w:eastAsia="en-GB"/>
+              </w:rPr>
+            </w:pPr>
+          </w:p>
+        </w:tc>
+        <w:tc>
+          <w:tcPr>
+            <w:tcW w:w="960" w:type="dxa"/>
+            <w:tcBorders>
+              <w:top w:val="nil"/>
+              <w:left w:val="nil"/>
+              <w:bottom w:val="nil"/>
+              <w:right w:val="nil"/>
+            </w:tcBorders>
+            <w:shd w:val="clear" w:color="auto" w:fill="auto"/>
+            <w:noWrap/>
+            <w:vAlign w:val="bottom"/>
+            <w:hideMark/>
+          </w:tcPr>
+          <w:p>
+            <w:pPr>
+              <w:spacing w:after="0" w:line="240" w:lineRule="auto"/>
+              <w:rPr>
+                <w:rFonts w:ascii="Times New Roman" w:eastAsia="Times New Roman" w:hAnsi="Times New Roman" w:cs="Times New Roman"/>
+                <w:sz w:val="20"/>
+                <w:szCs w:val="20"/>
+                <w:lang w:val="en-GB" w:eastAsia="en-GB"/>
+              </w:rPr>
+            </w:pPr>
+          </w:p>
+        </w:tc>
+        <w:tc>
+          <w:tcPr>
+            <w:tcW w:w="1880" w:type="dxa"/>
+            <w:tcBorders>
+              <w:top w:val="nil"/>
+              <w:left w:val="single" w:sz="4" w:space="0" w:color="auto"/>
+              <w:bottom w:val="single" w:sz="4" w:space="0" w:color="auto"/>
+              <w:right w:val="single" w:sz="4" w:space="0" w:color="auto"/>
+            </w:tcBorders>
+            <w:shd w:val="clear" w:color="auto" w:fill="auto"/>
+            <w:noWrap/>
+            <w:vAlign w:val="bottom"/>
+            <w:hideMark/>
+          </w:tcPr>
+          <w:p>
+            <w:pPr>
+              <w:spacing w:after="0" w:line="240" w:lineRule="auto"/>
+              <w:rPr>
+                <w:rFonts w:ascii="Calibri" w:eastAsia="Times New Roman" w:hAnsi="Calibri" w:cs="Calibri"/>
+                <w:color w:val="000000"/>
+                <w:lang w:val="en-GB" w:eastAsia="en-GB"/>
+              </w:rPr>
+            </w:pPr>
+            <w:r>
+              <w:rPr>
+                <w:rFonts w:ascii="Calibri" w:eastAsia="Times New Roman" w:hAnsi="Calibri" w:cs="Calibri"/>
+                <w:color w:val="000000"/>
+                <w:lang w:val="en-GB" w:eastAsia="en-GB"/>
+              </w:rPr>
               <w:t>Phone</w:t>
             </w:r>
           </w:p>
@@ -3577,7 +3614,7 @@
           <w:tcPr>
             <w:tcW w:w="960" w:type="dxa"/>
             <w:tcBorders>
-              <w:top w:val="nil"/>
+              <w:top w:val="single" w:sz="4" w:space="0" w:color="auto"/>
               <w:left w:val="nil"/>
               <w:bottom w:val="nil"/>
               <w:right w:val="nil"/>
@@ -3632,7 +3669,7 @@
         </w:trPr>
         <w:tc>
           <w:tcPr>
-            <w:tcW w:w="960" w:type="dxa"/>
+            <w:tcW w:w="1476" w:type="dxa"/>
             <w:tcBorders>
               <w:top w:val="nil"/>
               <w:left w:val="nil"/>
@@ -3660,83 +3697,83 @@
           <w:tcPr>
             <w:tcW w:w="1400" w:type="dxa"/>
             <w:tcBorders>
-              <w:top w:val="nil"/>
-              <w:left w:val="nil"/>
-              <w:bottom w:val="nil"/>
-              <w:right w:val="nil"/>
-            </w:tcBorders>
-            <w:shd w:val="clear" w:color="auto" w:fill="auto"/>
-            <w:noWrap/>
-            <w:vAlign w:val="bottom"/>
-            <w:hideMark/>
-          </w:tcPr>
-          <w:p>
-            <w:pPr>
-              <w:spacing w:after="0" w:line="240" w:lineRule="auto"/>
-              <w:rPr>
-                <w:rFonts w:ascii="Times New Roman" w:eastAsia="Times New Roman" w:hAnsi="Times New Roman" w:cs="Times New Roman"/>
-                <w:sz w:val="20"/>
-                <w:szCs w:val="20"/>
-                <w:lang w:val="en-GB" w:eastAsia="en-GB"/>
-              </w:rPr>
-            </w:pPr>
-          </w:p>
-        </w:tc>
-        <w:tc>
-          <w:tcPr>
-            <w:tcW w:w="960" w:type="dxa"/>
-            <w:tcBorders>
-              <w:top w:val="nil"/>
-              <w:left w:val="nil"/>
-              <w:bottom w:val="nil"/>
-              <w:right w:val="nil"/>
-            </w:tcBorders>
-            <w:shd w:val="clear" w:color="auto" w:fill="auto"/>
-            <w:noWrap/>
-            <w:vAlign w:val="bottom"/>
-            <w:hideMark/>
-          </w:tcPr>
-          <w:p>
-            <w:pPr>
-              <w:spacing w:after="0" w:line="240" w:lineRule="auto"/>
-              <w:rPr>
-                <w:rFonts w:ascii="Times New Roman" w:eastAsia="Times New Roman" w:hAnsi="Times New Roman" w:cs="Times New Roman"/>
-                <w:sz w:val="20"/>
-                <w:szCs w:val="20"/>
-                <w:lang w:val="en-GB" w:eastAsia="en-GB"/>
-              </w:rPr>
-            </w:pPr>
-          </w:p>
-        </w:tc>
-        <w:tc>
-          <w:tcPr>
-            <w:tcW w:w="960" w:type="dxa"/>
-            <w:tcBorders>
-              <w:top w:val="nil"/>
-              <w:left w:val="nil"/>
-              <w:bottom w:val="nil"/>
-              <w:right w:val="nil"/>
-            </w:tcBorders>
-            <w:shd w:val="clear" w:color="auto" w:fill="auto"/>
-            <w:noWrap/>
-            <w:vAlign w:val="bottom"/>
-            <w:hideMark/>
-          </w:tcPr>
-          <w:p>
-            <w:pPr>
-              <w:spacing w:after="0" w:line="240" w:lineRule="auto"/>
-              <w:rPr>
-                <w:rFonts w:ascii="Times New Roman" w:eastAsia="Times New Roman" w:hAnsi="Times New Roman" w:cs="Times New Roman"/>
-                <w:sz w:val="20"/>
-                <w:szCs w:val="20"/>
-                <w:lang w:val="en-GB" w:eastAsia="en-GB"/>
-              </w:rPr>
-            </w:pPr>
-          </w:p>
-        </w:tc>
-        <w:tc>
-          <w:tcPr>
-            <w:tcW w:w="1500" w:type="dxa"/>
+              <w:top w:val="single" w:sz="4" w:space="0" w:color="auto"/>
+              <w:left w:val="nil"/>
+              <w:bottom w:val="nil"/>
+              <w:right w:val="nil"/>
+            </w:tcBorders>
+            <w:shd w:val="clear" w:color="auto" w:fill="auto"/>
+            <w:noWrap/>
+            <w:vAlign w:val="bottom"/>
+            <w:hideMark/>
+          </w:tcPr>
+          <w:p>
+            <w:pPr>
+              <w:spacing w:after="0" w:line="240" w:lineRule="auto"/>
+              <w:rPr>
+                <w:rFonts w:ascii="Times New Roman" w:eastAsia="Times New Roman" w:hAnsi="Times New Roman" w:cs="Times New Roman"/>
+                <w:sz w:val="20"/>
+                <w:szCs w:val="20"/>
+                <w:lang w:val="en-GB" w:eastAsia="en-GB"/>
+              </w:rPr>
+            </w:pPr>
+          </w:p>
+        </w:tc>
+        <w:tc>
+          <w:tcPr>
+            <w:tcW w:w="960" w:type="dxa"/>
+            <w:tcBorders>
+              <w:top w:val="nil"/>
+              <w:left w:val="nil"/>
+              <w:bottom w:val="nil"/>
+              <w:right w:val="nil"/>
+            </w:tcBorders>
+            <w:shd w:val="clear" w:color="auto" w:fill="auto"/>
+            <w:noWrap/>
+            <w:vAlign w:val="bottom"/>
+            <w:hideMark/>
+          </w:tcPr>
+          <w:p>
+            <w:pPr>
+              <w:spacing w:after="0" w:line="240" w:lineRule="auto"/>
+              <w:rPr>
+                <w:rFonts w:ascii="Times New Roman" w:eastAsia="Times New Roman" w:hAnsi="Times New Roman" w:cs="Times New Roman"/>
+                <w:sz w:val="20"/>
+                <w:szCs w:val="20"/>
+                <w:lang w:val="en-GB" w:eastAsia="en-GB"/>
+              </w:rPr>
+            </w:pPr>
+          </w:p>
+        </w:tc>
+        <w:tc>
+          <w:tcPr>
+            <w:tcW w:w="960" w:type="dxa"/>
+            <w:tcBorders>
+              <w:top w:val="nil"/>
+              <w:left w:val="nil"/>
+              <w:bottom w:val="nil"/>
+              <w:right w:val="nil"/>
+            </w:tcBorders>
+            <w:shd w:val="clear" w:color="auto" w:fill="auto"/>
+            <w:noWrap/>
+            <w:vAlign w:val="bottom"/>
+            <w:hideMark/>
+          </w:tcPr>
+          <w:p>
+            <w:pPr>
+              <w:spacing w:after="0" w:line="240" w:lineRule="auto"/>
+              <w:rPr>
+                <w:rFonts w:ascii="Times New Roman" w:eastAsia="Times New Roman" w:hAnsi="Times New Roman" w:cs="Times New Roman"/>
+                <w:sz w:val="20"/>
+                <w:szCs w:val="20"/>
+                <w:lang w:val="en-GB" w:eastAsia="en-GB"/>
+              </w:rPr>
+            </w:pPr>
+          </w:p>
+        </w:tc>
+        <w:tc>
+          <w:tcPr>
+            <w:tcW w:w="1528" w:type="dxa"/>
             <w:tcBorders>
               <w:top w:val="nil"/>
               <w:left w:val="single" w:sz="4" w:space="0" w:color="auto"/>
@@ -3816,6 +3853,8 @@
                 <w:lang w:val="en-GB" w:eastAsia="en-GB"/>
               </w:rPr>
             </w:pPr>
+            <w:bookmarkStart w:id="0" w:name="_GoBack"/>
+            <w:bookmarkEnd w:id="0"/>
           </w:p>
         </w:tc>
         <w:tc>
@@ -3935,7 +3974,7 @@
         </w:trPr>
         <w:tc>
           <w:tcPr>
-            <w:tcW w:w="960" w:type="dxa"/>
+            <w:tcW w:w="1476" w:type="dxa"/>
             <w:tcBorders>
               <w:top w:val="nil"/>
               <w:left w:val="nil"/>
@@ -4018,30 +4057,102 @@
               <w:top w:val="nil"/>
               <w:left w:val="nil"/>
               <w:bottom w:val="nil"/>
-              <w:right w:val="nil"/>
-            </w:tcBorders>
-            <w:shd w:val="clear" w:color="auto" w:fill="auto"/>
-            <w:noWrap/>
-            <w:vAlign w:val="bottom"/>
-            <w:hideMark/>
-          </w:tcPr>
-          <w:p>
-            <w:pPr>
-              <w:spacing w:after="0" w:line="240" w:lineRule="auto"/>
-              <w:rPr>
-                <w:rFonts w:ascii="Times New Roman" w:eastAsia="Times New Roman" w:hAnsi="Times New Roman" w:cs="Times New Roman"/>
-                <w:sz w:val="20"/>
-                <w:szCs w:val="20"/>
-                <w:lang w:val="en-GB" w:eastAsia="en-GB"/>
-              </w:rPr>
-            </w:pPr>
-          </w:p>
-        </w:tc>
-        <w:tc>
-          <w:tcPr>
-            <w:tcW w:w="1500" w:type="dxa"/>
-            <w:tcBorders>
-              <w:top w:val="nil"/>
+            </w:tcBorders>
+            <w:shd w:val="clear" w:color="auto" w:fill="auto"/>
+            <w:noWrap/>
+            <w:vAlign w:val="bottom"/>
+            <w:hideMark/>
+          </w:tcPr>
+          <w:p>
+            <w:pPr>
+              <w:spacing w:after="0" w:line="240" w:lineRule="auto"/>
+              <w:rPr>
+                <w:rFonts w:ascii="Times New Roman" w:eastAsia="Times New Roman" w:hAnsi="Times New Roman" w:cs="Times New Roman"/>
+                <w:sz w:val="20"/>
+                <w:szCs w:val="20"/>
+                <w:lang w:val="en-GB" w:eastAsia="en-GB"/>
+              </w:rPr>
+            </w:pPr>
+          </w:p>
+        </w:tc>
+        <w:tc>
+          <w:tcPr>
+            <w:tcW w:w="1528" w:type="dxa"/>
+            <w:tcBorders>
+              <w:top w:val="single" w:sz="4" w:space="0" w:color="auto"/>
+            </w:tcBorders>
+            <w:shd w:val="clear" w:color="auto" w:fill="auto"/>
+            <w:noWrap/>
+            <w:vAlign w:val="bottom"/>
+            <w:hideMark/>
+          </w:tcPr>
+          <w:p>
+            <w:pPr>
+              <w:spacing w:after="0" w:line="240" w:lineRule="auto"/>
+              <w:rPr>
+                <w:rFonts w:ascii="Calibri" w:eastAsia="Times New Roman" w:hAnsi="Calibri" w:cs="Calibri"/>
+                <w:color w:val="000000"/>
+                <w:lang w:val="en-GB" w:eastAsia="en-GB"/>
+              </w:rPr>
+            </w:pPr>
+          </w:p>
+        </w:tc>
+        <w:tc>
+          <w:tcPr>
+            <w:tcW w:w="960" w:type="dxa"/>
+            <w:tcBorders>
+              <w:top w:val="nil"/>
+              <w:left w:val="nil"/>
+              <w:bottom w:val="nil"/>
+              <w:right w:val="nil"/>
+            </w:tcBorders>
+            <w:shd w:val="clear" w:color="auto" w:fill="auto"/>
+            <w:noWrap/>
+            <w:vAlign w:val="bottom"/>
+            <w:hideMark/>
+          </w:tcPr>
+          <w:p>
+            <w:pPr>
+              <w:spacing w:after="0" w:line="240" w:lineRule="auto"/>
+              <w:rPr>
+                <w:rFonts w:ascii="Calibri" w:eastAsia="Times New Roman" w:hAnsi="Calibri" w:cs="Calibri"/>
+                <w:color w:val="000000"/>
+                <w:lang w:val="en-GB" w:eastAsia="en-GB"/>
+              </w:rPr>
+            </w:pPr>
+          </w:p>
+        </w:tc>
+        <w:tc>
+          <w:tcPr>
+            <w:tcW w:w="960" w:type="dxa"/>
+            <w:tcBorders>
+              <w:top w:val="nil"/>
+              <w:left w:val="nil"/>
+              <w:bottom w:val="nil"/>
+              <w:right w:val="nil"/>
+            </w:tcBorders>
+            <w:shd w:val="clear" w:color="auto" w:fill="auto"/>
+            <w:noWrap/>
+            <w:vAlign w:val="bottom"/>
+            <w:hideMark/>
+          </w:tcPr>
+          <w:p>
+            <w:pPr>
+              <w:spacing w:after="0" w:line="240" w:lineRule="auto"/>
+              <w:rPr>
+                <w:rFonts w:ascii="Times New Roman" w:eastAsia="Times New Roman" w:hAnsi="Times New Roman" w:cs="Times New Roman"/>
+                <w:sz w:val="20"/>
+                <w:szCs w:val="20"/>
+                <w:lang w:val="en-GB" w:eastAsia="en-GB"/>
+              </w:rPr>
+            </w:pPr>
+          </w:p>
+        </w:tc>
+        <w:tc>
+          <w:tcPr>
+            <w:tcW w:w="1880" w:type="dxa"/>
+            <w:tcBorders>
+              <w:top w:val="single" w:sz="4" w:space="0" w:color="auto"/>
               <w:left w:val="single" w:sz="4" w:space="0" w:color="auto"/>
               <w:bottom w:val="single" w:sz="4" w:space="0" w:color="auto"/>
               <w:right w:val="single" w:sz="4" w:space="0" w:color="auto"/>
@@ -4066,99 +4177,7 @@
                 <w:color w:val="000000"/>
                 <w:lang w:val="en-GB" w:eastAsia="en-GB"/>
               </w:rPr>
-              <w:t>Borrowed</w:t>
-            </w:r>
-            <w:r>
-              <w:rPr>
-                <w:rFonts w:ascii="Calibri" w:eastAsia="Times New Roman" w:hAnsi="Calibri" w:cs="Calibri"/>
-                <w:color w:val="000000"/>
-                <w:lang w:val="en-GB" w:eastAsia="en-GB"/>
-              </w:rPr>
-              <w:t>Date</w:t>
-            </w:r>
-          </w:p>
-        </w:tc>
-        <w:tc>
-          <w:tcPr>
-            <w:tcW w:w="960" w:type="dxa"/>
-            <w:tcBorders>
-              <w:top w:val="nil"/>
-              <w:left w:val="nil"/>
-              <w:bottom w:val="nil"/>
-              <w:right w:val="nil"/>
-            </w:tcBorders>
-            <w:shd w:val="clear" w:color="auto" w:fill="auto"/>
-            <w:noWrap/>
-            <w:vAlign w:val="bottom"/>
-            <w:hideMark/>
-          </w:tcPr>
-          <w:p>
-            <w:pPr>
-              <w:spacing w:after="0" w:line="240" w:lineRule="auto"/>
-              <w:rPr>
-                <w:rFonts w:ascii="Calibri" w:eastAsia="Times New Roman" w:hAnsi="Calibri" w:cs="Calibri"/>
-                <w:color w:val="000000"/>
-                <w:lang w:val="en-GB" w:eastAsia="en-GB"/>
-              </w:rPr>
-            </w:pPr>
-          </w:p>
-        </w:tc>
-        <w:tc>
-          <w:tcPr>
-            <w:tcW w:w="960" w:type="dxa"/>
-            <w:tcBorders>
-              <w:top w:val="nil"/>
-              <w:left w:val="nil"/>
-              <w:bottom w:val="nil"/>
-              <w:right w:val="nil"/>
-            </w:tcBorders>
-            <w:shd w:val="clear" w:color="auto" w:fill="auto"/>
-            <w:noWrap/>
-            <w:vAlign w:val="bottom"/>
-            <w:hideMark/>
-          </w:tcPr>
-          <w:p>
-            <w:pPr>
-              <w:spacing w:after="0" w:line="240" w:lineRule="auto"/>
-              <w:rPr>
-                <w:rFonts w:ascii="Times New Roman" w:eastAsia="Times New Roman" w:hAnsi="Times New Roman" w:cs="Times New Roman"/>
-                <w:sz w:val="20"/>
-                <w:szCs w:val="20"/>
-                <w:lang w:val="en-GB" w:eastAsia="en-GB"/>
-              </w:rPr>
-            </w:pPr>
-          </w:p>
-        </w:tc>
-        <w:tc>
-          <w:tcPr>
-            <w:tcW w:w="1880" w:type="dxa"/>
-            <w:tcBorders>
-              <w:top w:val="nil"/>
-              <w:left w:val="single" w:sz="4" w:space="0" w:color="auto"/>
-              <w:bottom w:val="single" w:sz="4" w:space="0" w:color="auto"/>
-              <w:right w:val="single" w:sz="4" w:space="0" w:color="auto"/>
-            </w:tcBorders>
-            <w:shd w:val="clear" w:color="auto" w:fill="auto"/>
-            <w:noWrap/>
-            <w:vAlign w:val="bottom"/>
-            <w:hideMark/>
-          </w:tcPr>
-          <w:p>
-            <w:pPr>
-              <w:spacing w:after="0" w:line="240" w:lineRule="auto"/>
-              <w:rPr>
-                <w:rFonts w:ascii="Calibri" w:eastAsia="Times New Roman" w:hAnsi="Calibri" w:cs="Calibri"/>
-                <w:color w:val="000000"/>
-                <w:lang w:val="en-GB" w:eastAsia="en-GB"/>
-              </w:rPr>
-            </w:pPr>
-            <w:r>
-              <w:rPr>
-                <w:rFonts w:ascii="Calibri" w:eastAsia="Times New Roman" w:hAnsi="Calibri" w:cs="Calibri"/>
-                <w:color w:val="000000"/>
-                <w:lang w:val="en-GB" w:eastAsia="en-GB"/>
-              </w:rPr>
-              <w:t>Salary</w:t>
+              <w:t>Designation</w:t>
             </w:r>
           </w:p>
         </w:tc>
@@ -4246,7 +4265,7 @@
         </w:trPr>
         <w:tc>
           <w:tcPr>
-            <w:tcW w:w="960" w:type="dxa"/>
+            <w:tcW w:w="1476" w:type="dxa"/>
             <w:tcBorders>
               <w:top w:val="nil"/>
               <w:left w:val="nil"/>
@@ -4350,69 +4369,66 @@
         </w:tc>
         <w:tc>
           <w:tcPr>
-            <w:tcW w:w="1500" w:type="dxa"/>
-            <w:tcBorders>
-              <w:top w:val="nil"/>
-              <w:left w:val="nil"/>
-              <w:bottom w:val="nil"/>
-              <w:right w:val="nil"/>
-            </w:tcBorders>
-            <w:shd w:val="clear" w:color="auto" w:fill="auto"/>
-            <w:noWrap/>
-            <w:vAlign w:val="bottom"/>
-            <w:hideMark/>
-          </w:tcPr>
-          <w:p>
-            <w:pPr>
-              <w:spacing w:after="0" w:line="240" w:lineRule="auto"/>
-              <w:rPr>
-                <w:rFonts w:ascii="Times New Roman" w:eastAsia="Times New Roman" w:hAnsi="Times New Roman" w:cs="Times New Roman"/>
-                <w:sz w:val="20"/>
-                <w:szCs w:val="20"/>
-                <w:lang w:val="en-GB" w:eastAsia="en-GB"/>
-              </w:rPr>
-            </w:pPr>
-          </w:p>
-        </w:tc>
-        <w:tc>
-          <w:tcPr>
-            <w:tcW w:w="960" w:type="dxa"/>
-            <w:tcBorders>
-              <w:top w:val="nil"/>
-              <w:left w:val="nil"/>
-              <w:bottom w:val="nil"/>
-              <w:right w:val="nil"/>
-            </w:tcBorders>
-            <w:shd w:val="clear" w:color="auto" w:fill="auto"/>
-            <w:noWrap/>
-            <w:vAlign w:val="bottom"/>
-            <w:hideMark/>
-          </w:tcPr>
-          <w:p>
-            <w:pPr>
-              <w:spacing w:after="0" w:line="240" w:lineRule="auto"/>
-              <w:rPr>
-                <w:rFonts w:ascii="Times New Roman" w:eastAsia="Times New Roman" w:hAnsi="Times New Roman" w:cs="Times New Roman"/>
-                <w:sz w:val="20"/>
-                <w:szCs w:val="20"/>
-                <w:lang w:val="en-GB" w:eastAsia="en-GB"/>
-              </w:rPr>
-            </w:pPr>
-          </w:p>
-        </w:tc>
-        <w:tc>
-          <w:tcPr>
-            <w:tcW w:w="960" w:type="dxa"/>
-            <w:tcBorders>
-              <w:top w:val="nil"/>
-              <w:left w:val="nil"/>
-              <w:bottom w:val="nil"/>
-              <w:right w:val="nil"/>
-            </w:tcBorders>
-            <w:shd w:val="clear" w:color="auto" w:fill="auto"/>
-            <w:noWrap/>
-            <w:vAlign w:val="bottom"/>
-            <w:hideMark/>
+            <w:tcW w:w="1528" w:type="dxa"/>
+            <w:tcBorders>
+              <w:left w:val="nil"/>
+              <w:bottom w:val="nil"/>
+              <w:right w:val="nil"/>
+            </w:tcBorders>
+            <w:shd w:val="clear" w:color="auto" w:fill="auto"/>
+            <w:noWrap/>
+            <w:vAlign w:val="bottom"/>
+            <w:hideMark/>
+          </w:tcPr>
+          <w:p>
+            <w:pPr>
+              <w:spacing w:after="0" w:line="240" w:lineRule="auto"/>
+              <w:rPr>
+                <w:rFonts w:ascii="Times New Roman" w:eastAsia="Times New Roman" w:hAnsi="Times New Roman" w:cs="Times New Roman"/>
+                <w:sz w:val="20"/>
+                <w:szCs w:val="20"/>
+                <w:lang w:val="en-GB" w:eastAsia="en-GB"/>
+              </w:rPr>
+            </w:pPr>
+          </w:p>
+        </w:tc>
+        <w:tc>
+          <w:tcPr>
+            <w:tcW w:w="960" w:type="dxa"/>
+            <w:tcBorders>
+              <w:top w:val="nil"/>
+              <w:left w:val="nil"/>
+              <w:bottom w:val="nil"/>
+              <w:right w:val="nil"/>
+            </w:tcBorders>
+            <w:shd w:val="clear" w:color="auto" w:fill="auto"/>
+            <w:noWrap/>
+            <w:vAlign w:val="bottom"/>
+            <w:hideMark/>
+          </w:tcPr>
+          <w:p>
+            <w:pPr>
+              <w:spacing w:after="0" w:line="240" w:lineRule="auto"/>
+              <w:rPr>
+                <w:rFonts w:ascii="Times New Roman" w:eastAsia="Times New Roman" w:hAnsi="Times New Roman" w:cs="Times New Roman"/>
+                <w:sz w:val="20"/>
+                <w:szCs w:val="20"/>
+                <w:lang w:val="en-GB" w:eastAsia="en-GB"/>
+              </w:rPr>
+            </w:pPr>
+          </w:p>
+        </w:tc>
+        <w:tc>
+          <w:tcPr>
+            <w:tcW w:w="960" w:type="dxa"/>
+            <w:tcBorders>
+              <w:top w:val="nil"/>
+              <w:left w:val="nil"/>
+              <w:bottom w:val="nil"/>
+            </w:tcBorders>
+            <w:shd w:val="clear" w:color="auto" w:fill="auto"/>
+            <w:noWrap/>
+            <w:vAlign w:val="bottom"/>
           </w:tcPr>
           <w:p>
             <w:pPr>
@@ -4430,33 +4446,21 @@
           <w:tcPr>
             <w:tcW w:w="1880" w:type="dxa"/>
             <w:tcBorders>
-              <w:top w:val="nil"/>
-              <w:left w:val="single" w:sz="4" w:space="0" w:color="auto"/>
-              <w:bottom w:val="single" w:sz="4" w:space="0" w:color="auto"/>
-              <w:right w:val="single" w:sz="4" w:space="0" w:color="auto"/>
-            </w:tcBorders>
-            <w:shd w:val="clear" w:color="auto" w:fill="auto"/>
-            <w:noWrap/>
-            <w:vAlign w:val="bottom"/>
-            <w:hideMark/>
-          </w:tcPr>
-          <w:p>
-            <w:pPr>
-              <w:spacing w:after="0" w:line="240" w:lineRule="auto"/>
-              <w:rPr>
-                <w:rFonts w:ascii="Calibri" w:eastAsia="Times New Roman" w:hAnsi="Calibri" w:cs="Calibri"/>
-                <w:color w:val="000000"/>
-                <w:lang w:val="en-GB" w:eastAsia="en-GB"/>
-              </w:rPr>
-            </w:pPr>
-            <w:r>
-              <w:rPr>
-                <w:rFonts w:ascii="Calibri" w:eastAsia="Times New Roman" w:hAnsi="Calibri" w:cs="Calibri"/>
-                <w:color w:val="000000"/>
-                <w:lang w:val="en-GB" w:eastAsia="en-GB"/>
-              </w:rPr>
-              <w:t>Designation</w:t>
-            </w:r>
+              <w:top w:val="single" w:sz="4" w:space="0" w:color="auto"/>
+            </w:tcBorders>
+            <w:shd w:val="clear" w:color="auto" w:fill="auto"/>
+            <w:noWrap/>
+            <w:vAlign w:val="bottom"/>
+          </w:tcPr>
+          <w:p>
+            <w:pPr>
+              <w:spacing w:after="0" w:line="240" w:lineRule="auto"/>
+              <w:rPr>
+                <w:rFonts w:ascii="Calibri" w:eastAsia="Times New Roman" w:hAnsi="Calibri" w:cs="Calibri"/>
+                <w:color w:val="000000"/>
+                <w:lang w:val="en-GB" w:eastAsia="en-GB"/>
+              </w:rPr>
+            </w:pPr>
           </w:p>
         </w:tc>
         <w:tc>
@@ -4543,7 +4547,7 @@
         </w:trPr>
         <w:tc>
           <w:tcPr>
-            <w:tcW w:w="960" w:type="dxa"/>
+            <w:tcW w:w="1476" w:type="dxa"/>
             <w:tcBorders>
               <w:top w:val="nil"/>
               <w:left w:val="nil"/>
@@ -4573,81 +4577,80 @@
             <w:tcBorders>
               <w:top w:val="nil"/>
               <w:left w:val="nil"/>
-              <w:bottom w:val="nil"/>
-              <w:right w:val="nil"/>
-            </w:tcBorders>
-            <w:shd w:val="clear" w:color="auto" w:fill="auto"/>
-            <w:noWrap/>
-            <w:vAlign w:val="bottom"/>
-            <w:hideMark/>
-          </w:tcPr>
-          <w:p>
-            <w:pPr>
-              <w:spacing w:after="0" w:line="240" w:lineRule="auto"/>
-              <w:rPr>
-                <w:rFonts w:ascii="Times New Roman" w:eastAsia="Times New Roman" w:hAnsi="Times New Roman" w:cs="Times New Roman"/>
-                <w:sz w:val="20"/>
-                <w:szCs w:val="20"/>
-                <w:lang w:val="en-GB" w:eastAsia="en-GB"/>
-              </w:rPr>
-            </w:pPr>
-          </w:p>
-        </w:tc>
-        <w:tc>
-          <w:tcPr>
-            <w:tcW w:w="960" w:type="dxa"/>
-            <w:tcBorders>
-              <w:top w:val="nil"/>
-              <w:left w:val="nil"/>
-              <w:bottom w:val="nil"/>
-              <w:right w:val="nil"/>
-            </w:tcBorders>
-            <w:shd w:val="clear" w:color="auto" w:fill="auto"/>
-            <w:noWrap/>
-            <w:vAlign w:val="bottom"/>
-            <w:hideMark/>
-          </w:tcPr>
-          <w:p>
-            <w:pPr>
-              <w:spacing w:after="0" w:line="240" w:lineRule="auto"/>
-              <w:rPr>
-                <w:rFonts w:ascii="Times New Roman" w:eastAsia="Times New Roman" w:hAnsi="Times New Roman" w:cs="Times New Roman"/>
-                <w:sz w:val="20"/>
-                <w:szCs w:val="20"/>
-                <w:lang w:val="en-GB" w:eastAsia="en-GB"/>
-              </w:rPr>
-            </w:pPr>
-          </w:p>
-        </w:tc>
-        <w:tc>
-          <w:tcPr>
-            <w:tcW w:w="960" w:type="dxa"/>
-            <w:tcBorders>
-              <w:top w:val="nil"/>
-              <w:left w:val="nil"/>
-              <w:bottom w:val="nil"/>
-              <w:right w:val="nil"/>
-            </w:tcBorders>
-            <w:shd w:val="clear" w:color="auto" w:fill="auto"/>
-            <w:noWrap/>
-            <w:vAlign w:val="bottom"/>
-            <w:hideMark/>
-          </w:tcPr>
-          <w:p>
-            <w:pPr>
-              <w:spacing w:after="0" w:line="240" w:lineRule="auto"/>
-              <w:rPr>
-                <w:rFonts w:ascii="Times New Roman" w:eastAsia="Times New Roman" w:hAnsi="Times New Roman" w:cs="Times New Roman"/>
-                <w:sz w:val="20"/>
-                <w:szCs w:val="20"/>
-                <w:lang w:val="en-GB" w:eastAsia="en-GB"/>
-              </w:rPr>
-            </w:pPr>
-          </w:p>
-        </w:tc>
-        <w:tc>
-          <w:tcPr>
-            <w:tcW w:w="1500" w:type="dxa"/>
+              <w:right w:val="nil"/>
+            </w:tcBorders>
+            <w:shd w:val="clear" w:color="auto" w:fill="auto"/>
+            <w:noWrap/>
+            <w:vAlign w:val="bottom"/>
+            <w:hideMark/>
+          </w:tcPr>
+          <w:p>
+            <w:pPr>
+              <w:spacing w:after="0" w:line="240" w:lineRule="auto"/>
+              <w:rPr>
+                <w:rFonts w:ascii="Times New Roman" w:eastAsia="Times New Roman" w:hAnsi="Times New Roman" w:cs="Times New Roman"/>
+                <w:sz w:val="20"/>
+                <w:szCs w:val="20"/>
+                <w:lang w:val="en-GB" w:eastAsia="en-GB"/>
+              </w:rPr>
+            </w:pPr>
+          </w:p>
+        </w:tc>
+        <w:tc>
+          <w:tcPr>
+            <w:tcW w:w="960" w:type="dxa"/>
+            <w:tcBorders>
+              <w:top w:val="nil"/>
+              <w:left w:val="nil"/>
+              <w:bottom w:val="nil"/>
+              <w:right w:val="nil"/>
+            </w:tcBorders>
+            <w:shd w:val="clear" w:color="auto" w:fill="auto"/>
+            <w:noWrap/>
+            <w:vAlign w:val="bottom"/>
+            <w:hideMark/>
+          </w:tcPr>
+          <w:p>
+            <w:pPr>
+              <w:spacing w:after="0" w:line="240" w:lineRule="auto"/>
+              <w:rPr>
+                <w:rFonts w:ascii="Times New Roman" w:eastAsia="Times New Roman" w:hAnsi="Times New Roman" w:cs="Times New Roman"/>
+                <w:sz w:val="20"/>
+                <w:szCs w:val="20"/>
+                <w:lang w:val="en-GB" w:eastAsia="en-GB"/>
+              </w:rPr>
+            </w:pPr>
+          </w:p>
+        </w:tc>
+        <w:tc>
+          <w:tcPr>
+            <w:tcW w:w="960" w:type="dxa"/>
+            <w:tcBorders>
+              <w:top w:val="nil"/>
+              <w:left w:val="nil"/>
+              <w:bottom w:val="nil"/>
+              <w:right w:val="nil"/>
+            </w:tcBorders>
+            <w:shd w:val="clear" w:color="auto" w:fill="auto"/>
+            <w:noWrap/>
+            <w:vAlign w:val="bottom"/>
+            <w:hideMark/>
+          </w:tcPr>
+          <w:p>
+            <w:pPr>
+              <w:spacing w:after="0" w:line="240" w:lineRule="auto"/>
+              <w:rPr>
+                <w:rFonts w:ascii="Times New Roman" w:eastAsia="Times New Roman" w:hAnsi="Times New Roman" w:cs="Times New Roman"/>
+                <w:sz w:val="20"/>
+                <w:szCs w:val="20"/>
+                <w:lang w:val="en-GB" w:eastAsia="en-GB"/>
+              </w:rPr>
+            </w:pPr>
+          </w:p>
+        </w:tc>
+        <w:tc>
+          <w:tcPr>
+            <w:tcW w:w="1528" w:type="dxa"/>
             <w:tcBorders>
               <w:top w:val="nil"/>
               <w:left w:val="nil"/>
@@ -4680,16 +4683,16 @@
               <mc:AlternateContent>
                 <mc:Choice Requires="wps">
                   <w:drawing>
-                    <wp:anchor distT="0" distB="0" distL="114300" distR="114300" simplePos="0" relativeHeight="251673600" behindDoc="0" locked="0" layoutInCell="1" allowOverlap="1" wp14:anchorId="2C2B6632" wp14:editId="17FC5333">
+                    <wp:anchor distT="0" distB="0" distL="114300" distR="114300" simplePos="0" relativeHeight="251673600" behindDoc="0" locked="0" layoutInCell="1" allowOverlap="1" wp14:anchorId="2C2B6632" wp14:editId="7A519BDF">
                       <wp:simplePos x="0" y="0"/>
                       <wp:positionH relativeFrom="column">
-                        <wp:posOffset>882973</wp:posOffset>
+                        <wp:posOffset>884555</wp:posOffset>
                       </wp:positionH>
                       <wp:positionV relativeFrom="paragraph">
-                        <wp:posOffset>150795</wp:posOffset>
+                        <wp:posOffset>145415</wp:posOffset>
                       </wp:positionV>
-                      <wp:extent cx="629972" cy="261591"/>
-                      <wp:effectExtent l="38100" t="0" r="17780" b="62865"/>
+                      <wp:extent cx="668020" cy="266065"/>
+                      <wp:effectExtent l="38100" t="0" r="17780" b="57785"/>
                       <wp:wrapNone/>
                       <wp:docPr id="18" name="Straight Arrow Connector 18"/>
                       <wp:cNvGraphicFramePr/>
@@ -4700,7 +4703,7 @@
                             <wps:spPr>
                               <a:xfrm flipH="1">
                                 <a:off x="0" y="0"/>
-                                <a:ext cx="629972" cy="261591"/>
+                                <a:ext cx="668020" cy="266065"/>
                               </a:xfrm>
                               <a:prstGeom prst="straightConnector1">
                                 <a:avLst/>
@@ -4727,12 +4730,22 @@
                           </wps:wsp>
                         </a:graphicData>
                       </a:graphic>
+                      <wp14:sizeRelH relativeFrom="margin">
+                        <wp14:pctWidth>0</wp14:pctWidth>
+                      </wp14:sizeRelH>
+                      <wp14:sizeRelV relativeFrom="margin">
+                        <wp14:pctHeight>0</wp14:pctHeight>
+                      </wp14:sizeRelV>
                     </wp:anchor>
                   </w:drawing>
                 </mc:Choice>
-                <mc:Fallback xmlns:w16="http://schemas.microsoft.com/office/word/2018/wordml" xmlns:w16cid="http://schemas.microsoft.com/office/word/2016/wordml/cid" xmlns:w16cex="http://schemas.microsoft.com/office/word/2018/wordml/cex" xmlns:am3d="http://schemas.microsoft.com/office/drawing/2017/model3d" xmlns:aink="http://schemas.microsoft.com/office/drawing/2016/ink" xmlns:cx8="http://schemas.microsoft.com/office/drawing/2016/5/14/chartex" xmlns:cx7="http://schemas.microsoft.com/office/drawing/2016/5/13/chartex" xmlns:cx6="http://schemas.microsoft.com/office/drawing/2016/5/12/chartex" xmlns:cx5="http://schemas.microsoft.com/office/drawing/2016/5/11/chartex" xmlns:cx4="http://schemas.microsoft.com/office/drawing/2016/5/10/chartex" xmlns:cx3="http://schemas.microsoft.com/office/drawing/2016/5/9/chartex" xmlns:cx2="http://schemas.microsoft.com/office/drawing/2015/10/21/chartex">
+                <mc:Fallback>
                   <w:pict>
-                    <v:shape w14:anchorId="12D9C11F" id="Straight Arrow Connector 18" o:spid="_x0000_s1026" type="#_x0000_t32" style="position:absolute;margin-left:69.55pt;margin-top:11.85pt;width:49.6pt;height:20.6pt;flip:x;z-index:251673600;visibility:visible;mso-wrap-style:square;mso-wrap-distance-left:9pt;mso-wrap-distance-top:0;mso-wrap-distance-right:9pt;mso-wrap-distance-bottom:0;mso-position-horizontal:absolute;mso-position-horizontal-relative:text;mso-position-vertical:absolute;mso-position-vertical-relative:text" o:gfxdata="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" strokecolor="#4472c4 [3204]" strokeweight=".5pt">
+                    <v:shapetype w14:anchorId="3F2E7937" id="_x0000_t32" coordsize="21600,21600" o:spt="32" o:oned="t" path="m,l21600,21600e" filled="f">
+                      <v:path arrowok="t" fillok="f" o:connecttype="none"/>
+                      <o:lock v:ext="edit" shapetype="t"/>
+                    </v:shapetype>
+                    <v:shape id="Straight Arrow Connector 18" o:spid="_x0000_s1026" type="#_x0000_t32" style="position:absolute;margin-left:69.65pt;margin-top:11.45pt;width:52.6pt;height:20.95pt;flip:x;z-index:251673600;visibility:visible;mso-wrap-style:square;mso-width-percent:0;mso-height-percent:0;mso-wrap-distance-left:9pt;mso-wrap-distance-top:0;mso-wrap-distance-right:9pt;mso-wrap-distance-bottom:0;mso-position-horizontal:absolute;mso-position-horizontal-relative:text;mso-position-vertical:absolute;mso-position-vertical-relative:text;mso-width-percent:0;mso-height-percent:0;mso-width-relative:margin;mso-height-relative:margin" o:gfxdata="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" strokecolor="#4472c4 [3204]" strokeweight=".5pt">
                       <v:stroke endarrow="block" joinstyle="miter"/>
                     </v:shape>
                   </w:pict>
@@ -4855,7 +4868,7 @@
                     </wp:anchor>
                   </w:drawing>
                 </mc:Choice>
-                <mc:Fallback xmlns:w16="http://schemas.microsoft.com/office/word/2018/wordml" xmlns:w16cid="http://schemas.microsoft.com/office/word/2016/wordml/cid" xmlns:w16cex="http://schemas.microsoft.com/office/word/2018/wordml/cex" xmlns:am3d="http://schemas.microsoft.com/office/drawing/2017/model3d" xmlns:aink="http://schemas.microsoft.com/office/drawing/2016/ink" xmlns:cx8="http://schemas.microsoft.com/office/drawing/2016/5/14/chartex" xmlns:cx7="http://schemas.microsoft.com/office/drawing/2016/5/13/chartex" xmlns:cx6="http://schemas.microsoft.com/office/drawing/2016/5/12/chartex" xmlns:cx5="http://schemas.microsoft.com/office/drawing/2016/5/11/chartex" xmlns:cx4="http://schemas.microsoft.com/office/drawing/2016/5/10/chartex" xmlns:cx3="http://schemas.microsoft.com/office/drawing/2016/5/9/chartex" xmlns:cx2="http://schemas.microsoft.com/office/drawing/2015/10/21/chartex">
+                <mc:Fallback xmlns:cx2="http://schemas.microsoft.com/office/drawing/2015/10/21/chartex" xmlns:cx3="http://schemas.microsoft.com/office/drawing/2016/5/9/chartex" xmlns:cx4="http://schemas.microsoft.com/office/drawing/2016/5/10/chartex" xmlns:cx5="http://schemas.microsoft.com/office/drawing/2016/5/11/chartex" xmlns:cx6="http://schemas.microsoft.com/office/drawing/2016/5/12/chartex" xmlns:cx7="http://schemas.microsoft.com/office/drawing/2016/5/13/chartex" xmlns:cx8="http://schemas.microsoft.com/office/drawing/2016/5/14/chartex" xmlns:aink="http://schemas.microsoft.com/office/drawing/2016/ink" xmlns:am3d="http://schemas.microsoft.com/office/drawing/2017/model3d" xmlns:w16cex="http://schemas.microsoft.com/office/word/2018/wordml/cex" xmlns:w16cid="http://schemas.microsoft.com/office/word/2016/wordml/cid" xmlns:w16="http://schemas.microsoft.com/office/word/2018/wordml">
                   <w:pict>
                     <v:line w14:anchorId="05CF47BE" id="Straight Connector 17" o:spid="_x0000_s1026" style="position:absolute;flip:y;z-index:251672576;visibility:visible;mso-wrap-style:square;mso-width-percent:0;mso-height-percent:0;mso-wrap-distance-left:9pt;mso-wrap-distance-top:0;mso-wrap-distance-right:9pt;mso-wrap-distance-bottom:0;mso-position-horizontal:absolute;mso-position-horizontal-relative:text;mso-position-vertical:absolute;mso-position-vertical-relative:text;mso-width-percent:0;mso-height-percent:0;mso-width-relative:margin;mso-height-relative:margin" from="-4.4pt,-8.2pt" to="143.1pt,-2.7pt" o:gfxdata="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" strokecolor="#4472c4 [3204]" strokeweight=".5pt">
                       <v:stroke joinstyle="miter"/>
@@ -4870,9 +4883,7 @@
           <w:tcPr>
             <w:tcW w:w="1880" w:type="dxa"/>
             <w:tcBorders>
-              <w:top w:val="nil"/>
-              <w:left w:val="nil"/>
-              <w:bottom w:val="nil"/>
+              <w:left w:val="nil"/>
               <w:right w:val="nil"/>
             </w:tcBorders>
             <w:shd w:val="clear" w:color="auto" w:fill="auto"/>
@@ -4927,16 +4938,16 @@
               <mc:AlternateContent>
                 <mc:Choice Requires="wps">
                   <w:drawing>
-                    <wp:anchor distT="0" distB="0" distL="114300" distR="114300" simplePos="0" relativeHeight="251671552" behindDoc="0" locked="0" layoutInCell="1" allowOverlap="1" wp14:anchorId="60CC5EB9" wp14:editId="1B5AD2E7">
+                    <wp:anchor distT="0" distB="0" distL="114300" distR="114300" simplePos="0" relativeHeight="251671552" behindDoc="0" locked="0" layoutInCell="1" allowOverlap="1" wp14:anchorId="60CC5EB9" wp14:editId="05102435">
                       <wp:simplePos x="0" y="0"/>
                       <wp:positionH relativeFrom="column">
-                        <wp:posOffset>6350</wp:posOffset>
+                        <wp:posOffset>4445</wp:posOffset>
                       </wp:positionH>
                       <wp:positionV relativeFrom="paragraph">
-                        <wp:posOffset>79375</wp:posOffset>
+                        <wp:posOffset>75565</wp:posOffset>
                       </wp:positionV>
-                      <wp:extent cx="1137920" cy="538480"/>
-                      <wp:effectExtent l="0" t="0" r="24130" b="33020"/>
+                      <wp:extent cx="1339215" cy="567055"/>
+                      <wp:effectExtent l="0" t="0" r="13335" b="23495"/>
                       <wp:wrapNone/>
                       <wp:docPr id="15" name="Straight Connector 15"/>
                       <wp:cNvGraphicFramePr/>
@@ -4947,7 +4958,7 @@
                             <wps:spPr>
                               <a:xfrm flipH="1" flipV="1">
                                 <a:off x="0" y="0"/>
-                                <a:ext cx="1137920" cy="538480"/>
+                                <a:ext cx="1339215" cy="567055"/>
                               </a:xfrm>
                               <a:prstGeom prst="line">
                                 <a:avLst/>
@@ -4980,9 +4991,9 @@
                     </wp:anchor>
                   </w:drawing>
                 </mc:Choice>
-                <mc:Fallback xmlns:w16="http://schemas.microsoft.com/office/word/2018/wordml" xmlns:w16cid="http://schemas.microsoft.com/office/word/2016/wordml/cid" xmlns:w16cex="http://schemas.microsoft.com/office/word/2018/wordml/cex" xmlns:am3d="http://schemas.microsoft.com/office/drawing/2017/model3d" xmlns:aink="http://schemas.microsoft.com/office/drawing/2016/ink" xmlns:cx8="http://schemas.microsoft.com/office/drawing/2016/5/14/chartex" xmlns:cx7="http://schemas.microsoft.com/office/drawing/2016/5/13/chartex" xmlns:cx6="http://schemas.microsoft.com/office/drawing/2016/5/12/chartex" xmlns:cx5="http://schemas.microsoft.com/office/drawing/2016/5/11/chartex" xmlns:cx4="http://schemas.microsoft.com/office/drawing/2016/5/10/chartex" xmlns:cx3="http://schemas.microsoft.com/office/drawing/2016/5/9/chartex" xmlns:cx2="http://schemas.microsoft.com/office/drawing/2015/10/21/chartex">
+                <mc:Fallback>
                   <w:pict>
-                    <v:line w14:anchorId="4A8EE7F0" id="Straight Connector 15" o:spid="_x0000_s1026" style="position:absolute;flip:x y;z-index:251671552;visibility:visible;mso-wrap-style:square;mso-width-percent:0;mso-height-percent:0;mso-wrap-distance-left:9pt;mso-wrap-distance-top:0;mso-wrap-distance-right:9pt;mso-wrap-distance-bottom:0;mso-position-horizontal:absolute;mso-position-horizontal-relative:text;mso-position-vertical:absolute;mso-position-vertical-relative:text;mso-width-percent:0;mso-height-percent:0;mso-width-relative:margin;mso-height-relative:margin" from=".5pt,6.25pt" to="90.1pt,48.65pt" o:gfxdata="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" strokecolor="#4472c4 [3204]" strokeweight=".5pt">
+                    <v:line w14:anchorId="2DF089B4" id="Straight Connector 15" o:spid="_x0000_s1026" style="position:absolute;flip:x y;z-index:251671552;visibility:visible;mso-wrap-style:square;mso-width-percent:0;mso-height-percent:0;mso-wrap-distance-left:9pt;mso-wrap-distance-top:0;mso-wrap-distance-right:9pt;mso-wrap-distance-bottom:0;mso-position-horizontal:absolute;mso-position-horizontal-relative:text;mso-position-vertical:absolute;mso-position-vertical-relative:text;mso-width-percent:0;mso-height-percent:0;mso-width-relative:margin;mso-height-relative:margin" from=".35pt,5.95pt" to="105.8pt,50.6pt" o:gfxdata="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" strokecolor="#4472c4 [3204]" strokeweight=".5pt">
                       <v:stroke joinstyle="miter"/>
                     </v:line>
                   </w:pict>
@@ -5023,7 +5034,6 @@
             <w:tcBorders>
               <w:top w:val="nil"/>
               <w:left w:val="nil"/>
-              <w:bottom w:val="nil"/>
               <w:right w:val="nil"/>
             </w:tcBorders>
             <w:shd w:val="clear" w:color="auto" w:fill="auto"/>
@@ -5050,17 +5060,15 @@
         </w:trPr>
         <w:tc>
           <w:tcPr>
-            <w:tcW w:w="960" w:type="dxa"/>
-            <w:tcBorders>
-              <w:top w:val="nil"/>
-              <w:left w:val="nil"/>
-              <w:bottom w:val="nil"/>
-              <w:right w:val="nil"/>
-            </w:tcBorders>
-            <w:shd w:val="clear" w:color="auto" w:fill="auto"/>
-            <w:noWrap/>
-            <w:vAlign w:val="bottom"/>
-            <w:hideMark/>
+            <w:tcW w:w="1476" w:type="dxa"/>
+            <w:tcBorders>
+              <w:top w:val="nil"/>
+              <w:left w:val="nil"/>
+              <w:bottom w:val="nil"/>
+            </w:tcBorders>
+            <w:shd w:val="clear" w:color="auto" w:fill="auto"/>
+            <w:noWrap/>
+            <w:vAlign w:val="bottom"/>
           </w:tcPr>
           <w:p>
             <w:pPr>
@@ -5077,6 +5085,80 @@
         <w:tc>
           <w:tcPr>
             <w:tcW w:w="1400" w:type="dxa"/>
+            <w:tcBorders>
+              <w:bottom w:val="single" w:sz="4" w:space="0" w:color="auto"/>
+            </w:tcBorders>
+            <w:shd w:val="clear" w:color="auto" w:fill="auto"/>
+            <w:noWrap/>
+            <w:vAlign w:val="bottom"/>
+          </w:tcPr>
+          <w:p>
+            <w:pPr>
+              <w:spacing w:after="0" w:line="240" w:lineRule="auto"/>
+              <w:rPr>
+                <w:rFonts w:ascii="Calibri" w:eastAsia="Times New Roman" w:hAnsi="Calibri" w:cs="Calibri"/>
+                <w:b/>
+                <w:bCs/>
+                <w:color w:val="000000"/>
+                <w:lang w:val="en-GB" w:eastAsia="en-GB"/>
+              </w:rPr>
+            </w:pPr>
+          </w:p>
+        </w:tc>
+        <w:tc>
+          <w:tcPr>
+            <w:tcW w:w="960" w:type="dxa"/>
+            <w:tcBorders>
+              <w:top w:val="nil"/>
+              <w:left w:val="nil"/>
+              <w:bottom w:val="nil"/>
+              <w:right w:val="nil"/>
+            </w:tcBorders>
+            <w:shd w:val="clear" w:color="auto" w:fill="auto"/>
+            <w:noWrap/>
+            <w:vAlign w:val="bottom"/>
+          </w:tcPr>
+          <w:p>
+            <w:pPr>
+              <w:spacing w:after="0" w:line="240" w:lineRule="auto"/>
+              <w:rPr>
+                <w:rFonts w:ascii="Calibri" w:eastAsia="Times New Roman" w:hAnsi="Calibri" w:cs="Calibri"/>
+                <w:b/>
+                <w:bCs/>
+                <w:color w:val="000000"/>
+                <w:lang w:val="en-GB" w:eastAsia="en-GB"/>
+              </w:rPr>
+            </w:pPr>
+          </w:p>
+        </w:tc>
+        <w:tc>
+          <w:tcPr>
+            <w:tcW w:w="960" w:type="dxa"/>
+            <w:tcBorders>
+              <w:top w:val="nil"/>
+              <w:left w:val="nil"/>
+              <w:bottom w:val="nil"/>
+              <w:right w:val="nil"/>
+            </w:tcBorders>
+            <w:shd w:val="clear" w:color="auto" w:fill="auto"/>
+            <w:noWrap/>
+            <w:vAlign w:val="bottom"/>
+          </w:tcPr>
+          <w:p>
+            <w:pPr>
+              <w:spacing w:after="0" w:line="240" w:lineRule="auto"/>
+              <w:rPr>
+                <w:rFonts w:ascii="Times New Roman" w:eastAsia="Times New Roman" w:hAnsi="Times New Roman" w:cs="Times New Roman"/>
+                <w:sz w:val="20"/>
+                <w:szCs w:val="20"/>
+                <w:lang w:val="en-GB" w:eastAsia="en-GB"/>
+              </w:rPr>
+            </w:pPr>
+          </w:p>
+        </w:tc>
+        <w:tc>
+          <w:tcPr>
+            <w:tcW w:w="1528" w:type="dxa"/>
             <w:tcBorders>
               <w:top w:val="single" w:sz="4" w:space="0" w:color="auto"/>
               <w:left w:val="single" w:sz="4" w:space="0" w:color="auto"/>
@@ -5086,7 +5168,6 @@
             <w:shd w:val="clear" w:color="auto" w:fill="auto"/>
             <w:noWrap/>
             <w:vAlign w:val="bottom"/>
-            <w:hideMark/>
           </w:tcPr>
           <w:p>
             <w:pPr>
@@ -5107,7 +5188,7 @@
                 <w:color w:val="000000"/>
                 <w:lang w:val="en-GB" w:eastAsia="en-GB"/>
               </w:rPr>
-              <w:t>Reservation</w:t>
+              <w:t>Product</w:t>
             </w:r>
           </w:p>
         </w:tc>
@@ -5123,7 +5204,6 @@
             <w:shd w:val="clear" w:color="auto" w:fill="auto"/>
             <w:noWrap/>
             <w:vAlign w:val="bottom"/>
-            <w:hideMark/>
           </w:tcPr>
           <w:p>
             <w:pPr>
@@ -5145,28 +5225,153 @@
               <w:top w:val="nil"/>
               <w:left w:val="nil"/>
               <w:bottom w:val="nil"/>
-              <w:right w:val="nil"/>
-            </w:tcBorders>
-            <w:shd w:val="clear" w:color="auto" w:fill="auto"/>
-            <w:noWrap/>
-            <w:vAlign w:val="bottom"/>
-            <w:hideMark/>
-          </w:tcPr>
-          <w:p>
-            <w:pPr>
-              <w:spacing w:after="0" w:line="240" w:lineRule="auto"/>
-              <w:rPr>
-                <w:rFonts w:ascii="Times New Roman" w:eastAsia="Times New Roman" w:hAnsi="Times New Roman" w:cs="Times New Roman"/>
-                <w:sz w:val="20"/>
-                <w:szCs w:val="20"/>
-                <w:lang w:val="en-GB" w:eastAsia="en-GB"/>
-              </w:rPr>
-            </w:pPr>
-          </w:p>
-        </w:tc>
-        <w:tc>
-          <w:tcPr>
-            <w:tcW w:w="1500" w:type="dxa"/>
+            </w:tcBorders>
+            <w:shd w:val="clear" w:color="auto" w:fill="auto"/>
+            <w:noWrap/>
+            <w:vAlign w:val="bottom"/>
+          </w:tcPr>
+          <w:p>
+            <w:pPr>
+              <w:spacing w:after="0" w:line="240" w:lineRule="auto"/>
+              <w:rPr>
+                <w:rFonts w:ascii="Times New Roman" w:eastAsia="Times New Roman" w:hAnsi="Times New Roman" w:cs="Times New Roman"/>
+                <w:sz w:val="20"/>
+                <w:szCs w:val="20"/>
+                <w:lang w:val="en-GB" w:eastAsia="en-GB"/>
+              </w:rPr>
+            </w:pPr>
+          </w:p>
+        </w:tc>
+        <w:tc>
+          <w:tcPr>
+            <w:tcW w:w="1880" w:type="dxa"/>
+            <w:tcBorders>
+              <w:bottom w:val="single" w:sz="4" w:space="0" w:color="auto"/>
+            </w:tcBorders>
+            <w:shd w:val="clear" w:color="auto" w:fill="auto"/>
+            <w:noWrap/>
+            <w:vAlign w:val="bottom"/>
+          </w:tcPr>
+          <w:p>
+            <w:pPr>
+              <w:spacing w:after="0" w:line="240" w:lineRule="auto"/>
+              <w:rPr>
+                <w:rFonts w:ascii="Calibri" w:eastAsia="Times New Roman" w:hAnsi="Calibri" w:cs="Calibri"/>
+                <w:b/>
+                <w:bCs/>
+                <w:color w:val="000000"/>
+                <w:lang w:val="en-GB" w:eastAsia="en-GB"/>
+              </w:rPr>
+            </w:pPr>
+          </w:p>
+        </w:tc>
+        <w:tc>
+          <w:tcPr>
+            <w:tcW w:w="960" w:type="dxa"/>
+            <w:tcBorders>
+              <w:top w:val="nil"/>
+              <w:left w:val="nil"/>
+              <w:bottom w:val="nil"/>
+              <w:right w:val="nil"/>
+            </w:tcBorders>
+            <w:shd w:val="clear" w:color="auto" w:fill="auto"/>
+            <w:noWrap/>
+            <w:vAlign w:val="bottom"/>
+          </w:tcPr>
+          <w:p>
+            <w:pPr>
+              <w:spacing w:after="0" w:line="240" w:lineRule="auto"/>
+              <w:rPr>
+                <w:rFonts w:ascii="Calibri" w:eastAsia="Times New Roman" w:hAnsi="Calibri" w:cs="Calibri"/>
+                <w:b/>
+                <w:bCs/>
+                <w:color w:val="000000"/>
+                <w:lang w:val="en-GB" w:eastAsia="en-GB"/>
+              </w:rPr>
+            </w:pPr>
+          </w:p>
+        </w:tc>
+        <w:tc>
+          <w:tcPr>
+            <w:tcW w:w="960" w:type="dxa"/>
+            <w:tcBorders>
+              <w:top w:val="nil"/>
+              <w:left w:val="nil"/>
+              <w:bottom w:val="nil"/>
+            </w:tcBorders>
+            <w:shd w:val="clear" w:color="auto" w:fill="auto"/>
+            <w:noWrap/>
+            <w:vAlign w:val="bottom"/>
+          </w:tcPr>
+          <w:p>
+            <w:pPr>
+              <w:spacing w:after="0" w:line="240" w:lineRule="auto"/>
+              <w:rPr>
+                <w:rFonts w:ascii="Times New Roman" w:eastAsia="Times New Roman" w:hAnsi="Times New Roman" w:cs="Times New Roman"/>
+                <w:sz w:val="20"/>
+                <w:szCs w:val="20"/>
+                <w:lang w:val="en-GB" w:eastAsia="en-GB"/>
+              </w:rPr>
+            </w:pPr>
+          </w:p>
+        </w:tc>
+        <w:tc>
+          <w:tcPr>
+            <w:tcW w:w="1740" w:type="dxa"/>
+            <w:tcBorders>
+              <w:bottom w:val="single" w:sz="4" w:space="0" w:color="auto"/>
+            </w:tcBorders>
+            <w:shd w:val="clear" w:color="auto" w:fill="auto"/>
+            <w:noWrap/>
+            <w:vAlign w:val="bottom"/>
+          </w:tcPr>
+          <w:p>
+            <w:pPr>
+              <w:spacing w:after="0" w:line="240" w:lineRule="auto"/>
+              <w:rPr>
+                <w:rFonts w:ascii="Calibri" w:eastAsia="Times New Roman" w:hAnsi="Calibri" w:cs="Calibri"/>
+                <w:b/>
+                <w:bCs/>
+                <w:color w:val="000000"/>
+                <w:lang w:val="en-GB" w:eastAsia="en-GB"/>
+              </w:rPr>
+            </w:pPr>
+          </w:p>
+        </w:tc>
+      </w:tr>
+      <w:tr>
+        <w:trPr>
+          <w:trHeight w:val="290"/>
+        </w:trPr>
+        <w:tc>
+          <w:tcPr>
+            <w:tcW w:w="1476" w:type="dxa"/>
+            <w:tcBorders>
+              <w:top w:val="nil"/>
+              <w:left w:val="nil"/>
+              <w:bottom w:val="nil"/>
+              <w:right w:val="nil"/>
+            </w:tcBorders>
+            <w:shd w:val="clear" w:color="auto" w:fill="auto"/>
+            <w:noWrap/>
+            <w:vAlign w:val="bottom"/>
+            <w:hideMark/>
+          </w:tcPr>
+          <w:p>
+            <w:pPr>
+              <w:spacing w:after="0" w:line="240" w:lineRule="auto"/>
+              <w:rPr>
+                <w:rFonts w:ascii="Times New Roman" w:eastAsia="Times New Roman" w:hAnsi="Times New Roman" w:cs="Times New Roman"/>
+                <w:sz w:val="20"/>
+                <w:szCs w:val="20"/>
+                <w:lang w:val="en-GB" w:eastAsia="en-GB"/>
+              </w:rPr>
+            </w:pPr>
+          </w:p>
+        </w:tc>
+        <w:tc>
+          <w:tcPr>
+            <w:tcW w:w="1400" w:type="dxa"/>
             <w:tcBorders>
               <w:top w:val="single" w:sz="4" w:space="0" w:color="auto"/>
               <w:left w:val="single" w:sz="4" w:space="0" w:color="auto"/>
@@ -5197,7 +5402,7 @@
                 <w:color w:val="000000"/>
                 <w:lang w:val="en-GB" w:eastAsia="en-GB"/>
               </w:rPr>
-              <w:t>Product</w:t>
+              <w:t>Reservation</w:t>
             </w:r>
           </w:p>
         </w:tc>
@@ -5240,23 +5445,22 @@
             <w:shd w:val="clear" w:color="auto" w:fill="auto"/>
             <w:noWrap/>
             <w:vAlign w:val="bottom"/>
-            <w:hideMark/>
-          </w:tcPr>
-          <w:p>
-            <w:pPr>
-              <w:spacing w:after="0" w:line="240" w:lineRule="auto"/>
-              <w:rPr>
-                <w:rFonts w:ascii="Times New Roman" w:eastAsia="Times New Roman" w:hAnsi="Times New Roman" w:cs="Times New Roman"/>
-                <w:sz w:val="20"/>
-                <w:szCs w:val="20"/>
-                <w:lang w:val="en-GB" w:eastAsia="en-GB"/>
-              </w:rPr>
-            </w:pPr>
-          </w:p>
-        </w:tc>
-        <w:tc>
-          <w:tcPr>
-            <w:tcW w:w="1880" w:type="dxa"/>
+          </w:tcPr>
+          <w:p>
+            <w:pPr>
+              <w:spacing w:after="0" w:line="240" w:lineRule="auto"/>
+              <w:rPr>
+                <w:rFonts w:ascii="Times New Roman" w:eastAsia="Times New Roman" w:hAnsi="Times New Roman" w:cs="Times New Roman"/>
+                <w:sz w:val="20"/>
+                <w:szCs w:val="20"/>
+                <w:lang w:val="en-GB" w:eastAsia="en-GB"/>
+              </w:rPr>
+            </w:pPr>
+          </w:p>
+        </w:tc>
+        <w:tc>
+          <w:tcPr>
+            <w:tcW w:w="1528" w:type="dxa"/>
             <w:tcBorders>
               <w:top w:val="single" w:sz="4" w:space="0" w:color="auto"/>
               <w:left w:val="single" w:sz="4" w:space="0" w:color="auto"/>
@@ -5266,6 +5470,40 @@
             <w:shd w:val="clear" w:color="auto" w:fill="auto"/>
             <w:noWrap/>
             <w:vAlign w:val="bottom"/>
+          </w:tcPr>
+          <w:p>
+            <w:pPr>
+              <w:spacing w:after="0" w:line="240" w:lineRule="auto"/>
+              <w:rPr>
+                <w:rFonts w:ascii="Calibri" w:eastAsia="Times New Roman" w:hAnsi="Calibri" w:cs="Calibri"/>
+                <w:bCs/>
+                <w:color w:val="000000"/>
+                <w:lang w:val="en-GB" w:eastAsia="en-GB"/>
+              </w:rPr>
+            </w:pPr>
+            <w:r>
+              <w:rPr>
+                <w:rFonts w:ascii="Calibri" w:eastAsia="Times New Roman" w:hAnsi="Calibri" w:cs="Calibri"/>
+                <w:bCs/>
+                <w:color w:val="000000"/>
+                <w:lang w:val="en-GB" w:eastAsia="en-GB"/>
+              </w:rPr>
+              <w:t>State</w:t>
+            </w:r>
+          </w:p>
+        </w:tc>
+        <w:tc>
+          <w:tcPr>
+            <w:tcW w:w="960" w:type="dxa"/>
+            <w:tcBorders>
+              <w:top w:val="nil"/>
+              <w:left w:val="nil"/>
+              <w:bottom w:val="nil"/>
+              <w:right w:val="nil"/>
+            </w:tcBorders>
+            <w:shd w:val="clear" w:color="auto" w:fill="auto"/>
+            <w:noWrap/>
+            <w:vAlign w:val="bottom"/>
             <w:hideMark/>
           </w:tcPr>
           <w:p>
@@ -5279,74 +5517,37 @@
                 <w:lang w:val="en-GB" w:eastAsia="en-GB"/>
               </w:rPr>
             </w:pPr>
-            <w:r>
-              <w:rPr>
-                <w:rFonts w:ascii="Calibri" w:eastAsia="Times New Roman" w:hAnsi="Calibri" w:cs="Calibri"/>
-                <w:b/>
-                <w:bCs/>
-                <w:color w:val="000000"/>
-                <w:lang w:val="en-GB" w:eastAsia="en-GB"/>
-              </w:rPr>
-              <w:t>Book</w:t>
-            </w:r>
-          </w:p>
-        </w:tc>
-        <w:tc>
-          <w:tcPr>
-            <w:tcW w:w="960" w:type="dxa"/>
-            <w:tcBorders>
-              <w:top w:val="nil"/>
-              <w:left w:val="nil"/>
-              <w:bottom w:val="nil"/>
-              <w:right w:val="nil"/>
-            </w:tcBorders>
-            <w:shd w:val="clear" w:color="auto" w:fill="auto"/>
-            <w:noWrap/>
-            <w:vAlign w:val="bottom"/>
-            <w:hideMark/>
-          </w:tcPr>
-          <w:p>
-            <w:pPr>
-              <w:spacing w:after="0" w:line="240" w:lineRule="auto"/>
-              <w:rPr>
-                <w:rFonts w:ascii="Calibri" w:eastAsia="Times New Roman" w:hAnsi="Calibri" w:cs="Calibri"/>
-                <w:b/>
-                <w:bCs/>
-                <w:color w:val="000000"/>
-                <w:lang w:val="en-GB" w:eastAsia="en-GB"/>
-              </w:rPr>
-            </w:pPr>
-          </w:p>
-        </w:tc>
-        <w:tc>
-          <w:tcPr>
-            <w:tcW w:w="960" w:type="dxa"/>
-            <w:tcBorders>
-              <w:top w:val="nil"/>
-              <w:left w:val="nil"/>
-              <w:bottom w:val="nil"/>
-              <w:right w:val="nil"/>
-            </w:tcBorders>
-            <w:shd w:val="clear" w:color="auto" w:fill="auto"/>
-            <w:noWrap/>
-            <w:vAlign w:val="bottom"/>
-            <w:hideMark/>
-          </w:tcPr>
-          <w:p>
-            <w:pPr>
-              <w:spacing w:after="0" w:line="240" w:lineRule="auto"/>
-              <w:rPr>
-                <w:rFonts w:ascii="Times New Roman" w:eastAsia="Times New Roman" w:hAnsi="Times New Roman" w:cs="Times New Roman"/>
-                <w:sz w:val="20"/>
-                <w:szCs w:val="20"/>
-                <w:lang w:val="en-GB" w:eastAsia="en-GB"/>
-              </w:rPr>
-            </w:pPr>
-          </w:p>
-        </w:tc>
-        <w:tc>
-          <w:tcPr>
-            <w:tcW w:w="1740" w:type="dxa"/>
+          </w:p>
+        </w:tc>
+        <w:tc>
+          <w:tcPr>
+            <w:tcW w:w="960" w:type="dxa"/>
+            <w:tcBorders>
+              <w:top w:val="nil"/>
+              <w:left w:val="nil"/>
+              <w:bottom w:val="nil"/>
+              <w:right w:val="nil"/>
+            </w:tcBorders>
+            <w:shd w:val="clear" w:color="auto" w:fill="auto"/>
+            <w:noWrap/>
+            <w:vAlign w:val="bottom"/>
+            <w:hideMark/>
+          </w:tcPr>
+          <w:p>
+            <w:pPr>
+              <w:spacing w:after="0" w:line="240" w:lineRule="auto"/>
+              <w:rPr>
+                <w:rFonts w:ascii="Times New Roman" w:eastAsia="Times New Roman" w:hAnsi="Times New Roman" w:cs="Times New Roman"/>
+                <w:sz w:val="20"/>
+                <w:szCs w:val="20"/>
+                <w:lang w:val="en-GB" w:eastAsia="en-GB"/>
+              </w:rPr>
+            </w:pPr>
+          </w:p>
+        </w:tc>
+        <w:tc>
+          <w:tcPr>
+            <w:tcW w:w="1880" w:type="dxa"/>
             <w:tcBorders>
               <w:top w:val="single" w:sz="4" w:space="0" w:color="auto"/>
               <w:left w:val="single" w:sz="4" w:space="0" w:color="auto"/>
@@ -5377,6 +5578,96 @@
                 <w:color w:val="000000"/>
                 <w:lang w:val="en-GB" w:eastAsia="en-GB"/>
               </w:rPr>
+              <w:t>Book</w:t>
+            </w:r>
+          </w:p>
+        </w:tc>
+        <w:tc>
+          <w:tcPr>
+            <w:tcW w:w="960" w:type="dxa"/>
+            <w:tcBorders>
+              <w:top w:val="nil"/>
+              <w:left w:val="nil"/>
+              <w:bottom w:val="nil"/>
+              <w:right w:val="nil"/>
+            </w:tcBorders>
+            <w:shd w:val="clear" w:color="auto" w:fill="auto"/>
+            <w:noWrap/>
+            <w:vAlign w:val="bottom"/>
+            <w:hideMark/>
+          </w:tcPr>
+          <w:p>
+            <w:pPr>
+              <w:spacing w:after="0" w:line="240" w:lineRule="auto"/>
+              <w:rPr>
+                <w:rFonts w:ascii="Calibri" w:eastAsia="Times New Roman" w:hAnsi="Calibri" w:cs="Calibri"/>
+                <w:b/>
+                <w:bCs/>
+                <w:color w:val="000000"/>
+                <w:lang w:val="en-GB" w:eastAsia="en-GB"/>
+              </w:rPr>
+            </w:pPr>
+          </w:p>
+        </w:tc>
+        <w:tc>
+          <w:tcPr>
+            <w:tcW w:w="960" w:type="dxa"/>
+            <w:tcBorders>
+              <w:top w:val="nil"/>
+              <w:left w:val="nil"/>
+              <w:bottom w:val="nil"/>
+              <w:right w:val="nil"/>
+            </w:tcBorders>
+            <w:shd w:val="clear" w:color="auto" w:fill="auto"/>
+            <w:noWrap/>
+            <w:vAlign w:val="bottom"/>
+            <w:hideMark/>
+          </w:tcPr>
+          <w:p>
+            <w:pPr>
+              <w:spacing w:after="0" w:line="240" w:lineRule="auto"/>
+              <w:rPr>
+                <w:rFonts w:ascii="Times New Roman" w:eastAsia="Times New Roman" w:hAnsi="Times New Roman" w:cs="Times New Roman"/>
+                <w:sz w:val="20"/>
+                <w:szCs w:val="20"/>
+                <w:lang w:val="en-GB" w:eastAsia="en-GB"/>
+              </w:rPr>
+            </w:pPr>
+          </w:p>
+        </w:tc>
+        <w:tc>
+          <w:tcPr>
+            <w:tcW w:w="1740" w:type="dxa"/>
+            <w:tcBorders>
+              <w:top w:val="single" w:sz="4" w:space="0" w:color="auto"/>
+              <w:left w:val="single" w:sz="4" w:space="0" w:color="auto"/>
+              <w:bottom w:val="single" w:sz="4" w:space="0" w:color="auto"/>
+              <w:right w:val="single" w:sz="4" w:space="0" w:color="auto"/>
+            </w:tcBorders>
+            <w:shd w:val="clear" w:color="auto" w:fill="auto"/>
+            <w:noWrap/>
+            <w:vAlign w:val="bottom"/>
+            <w:hideMark/>
+          </w:tcPr>
+          <w:p>
+            <w:pPr>
+              <w:spacing w:after="0" w:line="240" w:lineRule="auto"/>
+              <w:rPr>
+                <w:rFonts w:ascii="Calibri" w:eastAsia="Times New Roman" w:hAnsi="Calibri" w:cs="Calibri"/>
+                <w:b/>
+                <w:bCs/>
+                <w:color w:val="000000"/>
+                <w:lang w:val="en-GB" w:eastAsia="en-GB"/>
+              </w:rPr>
+            </w:pPr>
+            <w:r>
+              <w:rPr>
+                <w:rFonts w:ascii="Calibri" w:eastAsia="Times New Roman" w:hAnsi="Calibri" w:cs="Calibri"/>
+                <w:b/>
+                <w:bCs/>
+                <w:color w:val="000000"/>
+                <w:lang w:val="en-GB" w:eastAsia="en-GB"/>
+              </w:rPr>
               <w:t>Media</w:t>
             </w:r>
           </w:p>
@@ -5384,11 +5675,11 @@
       </w:tr>
       <w:tr>
         <w:trPr>
-          <w:trHeight w:val="652"/>
+          <w:trHeight w:val="337"/>
         </w:trPr>
         <w:tc>
           <w:tcPr>
-            <w:tcW w:w="960" w:type="dxa"/>
+            <w:tcW w:w="1476" w:type="dxa"/>
             <w:tcBorders>
               <w:top w:val="nil"/>
               <w:left w:val="nil"/>
@@ -5496,7 +5787,7 @@
                     </wp:anchor>
                   </w:drawing>
                 </mc:Choice>
-                <mc:Fallback xmlns:w16="http://schemas.microsoft.com/office/word/2018/wordml" xmlns:w16cid="http://schemas.microsoft.com/office/word/2016/wordml/cid" xmlns:w16cex="http://schemas.microsoft.com/office/word/2018/wordml/cex" xmlns:am3d="http://schemas.microsoft.com/office/drawing/2017/model3d" xmlns:aink="http://schemas.microsoft.com/office/drawing/2016/ink" xmlns:cx8="http://schemas.microsoft.com/office/drawing/2016/5/14/chartex" xmlns:cx7="http://schemas.microsoft.com/office/drawing/2016/5/13/chartex" xmlns:cx6="http://schemas.microsoft.com/office/drawing/2016/5/12/chartex" xmlns:cx5="http://schemas.microsoft.com/office/drawing/2016/5/11/chartex" xmlns:cx4="http://schemas.microsoft.com/office/drawing/2016/5/10/chartex" xmlns:cx3="http://schemas.microsoft.com/office/drawing/2016/5/9/chartex" xmlns:cx2="http://schemas.microsoft.com/office/drawing/2015/10/21/chartex">
+                <mc:Fallback xmlns:cx2="http://schemas.microsoft.com/office/drawing/2015/10/21/chartex" xmlns:cx3="http://schemas.microsoft.com/office/drawing/2016/5/9/chartex" xmlns:cx4="http://schemas.microsoft.com/office/drawing/2016/5/10/chartex" xmlns:cx5="http://schemas.microsoft.com/office/drawing/2016/5/11/chartex" xmlns:cx6="http://schemas.microsoft.com/office/drawing/2016/5/12/chartex" xmlns:cx7="http://schemas.microsoft.com/office/drawing/2016/5/13/chartex" xmlns:cx8="http://schemas.microsoft.com/office/drawing/2016/5/14/chartex" xmlns:aink="http://schemas.microsoft.com/office/drawing/2016/ink" xmlns:am3d="http://schemas.microsoft.com/office/drawing/2017/model3d" xmlns:w16cex="http://schemas.microsoft.com/office/word/2018/wordml/cex" xmlns:w16cid="http://schemas.microsoft.com/office/word/2016/wordml/cid" xmlns:w16="http://schemas.microsoft.com/office/word/2018/wordml">
                   <w:pict>
                     <v:shape w14:anchorId="40A0F7EF" id="Straight Arrow Connector 12" o:spid="_x0000_s1026" type="#_x0000_t32" style="position:absolute;margin-left:64.1pt;margin-top:4.65pt;width:96pt;height:45.5pt;flip:y;z-index:251668480;visibility:visible;mso-wrap-style:square;mso-wrap-distance-left:9pt;mso-wrap-distance-top:0;mso-wrap-distance-right:9pt;mso-wrap-distance-bottom:0;mso-position-horizontal:absolute;mso-position-horizontal-relative:text;mso-position-vertical:absolute;mso-position-vertical-relative:text" o:gfxdata="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" strokecolor="#4472c4 [3204]" strokeweight=".5pt">
                       <v:stroke endarrow="block" joinstyle="miter"/>
@@ -5565,7 +5856,7 @@
                     </wp:anchor>
                   </w:drawing>
                 </mc:Choice>
-                <mc:Fallback xmlns:w16="http://schemas.microsoft.com/office/word/2018/wordml" xmlns:w16cid="http://schemas.microsoft.com/office/word/2016/wordml/cid" xmlns:w16cex="http://schemas.microsoft.com/office/word/2018/wordml/cex" xmlns:am3d="http://schemas.microsoft.com/office/drawing/2017/model3d" xmlns:aink="http://schemas.microsoft.com/office/drawing/2016/ink" xmlns:cx8="http://schemas.microsoft.com/office/drawing/2016/5/14/chartex" xmlns:cx7="http://schemas.microsoft.com/office/drawing/2016/5/13/chartex" xmlns:cx6="http://schemas.microsoft.com/office/drawing/2016/5/12/chartex" xmlns:cx5="http://schemas.microsoft.com/office/drawing/2016/5/11/chartex" xmlns:cx4="http://schemas.microsoft.com/office/drawing/2016/5/10/chartex" xmlns:cx3="http://schemas.microsoft.com/office/drawing/2016/5/9/chartex" xmlns:cx2="http://schemas.microsoft.com/office/drawing/2015/10/21/chartex">
+                <mc:Fallback xmlns:cx2="http://schemas.microsoft.com/office/drawing/2015/10/21/chartex" xmlns:cx3="http://schemas.microsoft.com/office/drawing/2016/5/9/chartex" xmlns:cx4="http://schemas.microsoft.com/office/drawing/2016/5/10/chartex" xmlns:cx5="http://schemas.microsoft.com/office/drawing/2016/5/11/chartex" xmlns:cx6="http://schemas.microsoft.com/office/drawing/2016/5/12/chartex" xmlns:cx7="http://schemas.microsoft.com/office/drawing/2016/5/13/chartex" xmlns:cx8="http://schemas.microsoft.com/office/drawing/2016/5/14/chartex" xmlns:aink="http://schemas.microsoft.com/office/drawing/2016/ink" xmlns:am3d="http://schemas.microsoft.com/office/drawing/2017/model3d" xmlns:w16cex="http://schemas.microsoft.com/office/word/2018/wordml/cex" xmlns:w16cid="http://schemas.microsoft.com/office/word/2016/wordml/cid" xmlns:w16="http://schemas.microsoft.com/office/word/2018/wordml">
                   <w:pict>
                     <v:shape w14:anchorId="58A212B9" id="Straight Arrow Connector 11" o:spid="_x0000_s1026" type="#_x0000_t32" style="position:absolute;margin-left:63.6pt;margin-top:7.15pt;width:96pt;height:116.5pt;flip:y;z-index:251667456;visibility:visible;mso-wrap-style:square;mso-wrap-distance-left:9pt;mso-wrap-distance-top:0;mso-wrap-distance-right:9pt;mso-wrap-distance-bottom:0;mso-position-horizontal:absolute;mso-position-horizontal-relative:text;mso-position-vertical:absolute;mso-position-vertical-relative:text" o:gfxdata="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" strokecolor="#4472c4 [3204]" strokeweight=".5pt">
                       <v:stroke endarrow="block" joinstyle="miter"/>
@@ -5638,7 +5929,7 @@
         </w:tc>
         <w:tc>
           <w:tcPr>
-            <w:tcW w:w="1500" w:type="dxa"/>
+            <w:tcW w:w="1528" w:type="dxa"/>
             <w:tcBorders>
               <w:top w:val="nil"/>
               <w:left w:val="single" w:sz="4" w:space="0" w:color="auto"/>
@@ -5653,13 +5944,87 @@
           <w:p>
             <w:pPr>
               <w:spacing w:after="0" w:line="240" w:lineRule="auto"/>
-              <w:jc w:val="center"/>
-              <w:rPr>
-                <w:rFonts w:ascii="Calibri" w:eastAsia="Times New Roman" w:hAnsi="Calibri" w:cs="Calibri"/>
-                <w:color w:val="000000"/>
-                <w:lang w:val="en-GB" w:eastAsia="en-GB"/>
-              </w:rPr>
-            </w:pPr>
+              <w:rPr>
+                <w:rFonts w:ascii="Calibri" w:eastAsia="Times New Roman" w:hAnsi="Calibri" w:cs="Calibri"/>
+                <w:color w:val="000000"/>
+                <w:lang w:val="en-GB" w:eastAsia="en-GB"/>
+              </w:rPr>
+            </w:pPr>
+            <w:r>
+              <w:rPr>
+                <w:rFonts w:ascii="Calibri" w:eastAsia="Times New Roman" w:hAnsi="Calibri" w:cs="Calibri"/>
+                <w:noProof/>
+                <w:color w:val="000000"/>
+                <w:lang w:val="en-GB" w:eastAsia="en-GB"/>
+              </w:rPr>
+              <mc:AlternateContent>
+                <mc:Choice Requires="wps">
+                  <w:drawing>
+                    <wp:anchor distT="0" distB="0" distL="114300" distR="114300" simplePos="0" relativeHeight="251670528" behindDoc="0" locked="0" layoutInCell="1" allowOverlap="1" wp14:anchorId="5A6BF37C" wp14:editId="529201AE">
+                      <wp:simplePos x="0" y="0"/>
+                      <wp:positionH relativeFrom="column">
+                        <wp:posOffset>889635</wp:posOffset>
+                      </wp:positionH>
+                      <wp:positionV relativeFrom="paragraph">
+                        <wp:posOffset>47625</wp:posOffset>
+                      </wp:positionV>
+                      <wp:extent cx="320040" cy="45085"/>
+                      <wp:effectExtent l="38100" t="38100" r="22860" b="88265"/>
+                      <wp:wrapNone/>
+                      <wp:docPr id="14" name="Straight Arrow Connector 14"/>
+                      <wp:cNvGraphicFramePr/>
+                      <a:graphic xmlns:a="http://schemas.openxmlformats.org/drawingml/2006/main">
+                        <a:graphicData uri="http://schemas.microsoft.com/office/word/2010/wordprocessingShape">
+                          <wps:wsp>
+                            <wps:cNvCnPr/>
+                            <wps:spPr>
+                              <a:xfrm flipH="1">
+                                <a:off x="0" y="0"/>
+                                <a:ext cx="320040" cy="45085"/>
+                              </a:xfrm>
+                              <a:prstGeom prst="straightConnector1">
+                                <a:avLst/>
+                              </a:prstGeom>
+                              <a:ln>
+                                <a:tailEnd type="triangle"/>
+                              </a:ln>
+                            </wps:spPr>
+                            <wps:style>
+                              <a:lnRef idx="1">
+                                <a:schemeClr val="accent1"/>
+                              </a:lnRef>
+                              <a:fillRef idx="0">
+                                <a:schemeClr val="accent1"/>
+                              </a:fillRef>
+                              <a:effectRef idx="0">
+                                <a:schemeClr val="accent1"/>
+                              </a:effectRef>
+                              <a:fontRef idx="minor">
+                                <a:schemeClr val="tx1"/>
+                              </a:fontRef>
+                            </wps:style>
+                            <wps:bodyPr/>
+                          </wps:wsp>
+                        </a:graphicData>
+                      </a:graphic>
+                      <wp14:sizeRelH relativeFrom="margin">
+                        <wp14:pctWidth>0</wp14:pctWidth>
+                      </wp14:sizeRelH>
+                      <wp14:sizeRelV relativeFrom="margin">
+                        <wp14:pctHeight>0</wp14:pctHeight>
+                      </wp14:sizeRelV>
+                    </wp:anchor>
+                  </w:drawing>
+                </mc:Choice>
+                <mc:Fallback>
+                  <w:pict>
+                    <v:shape w14:anchorId="24BFE753" id="Straight Arrow Connector 14" o:spid="_x0000_s1026" type="#_x0000_t32" style="position:absolute;margin-left:70.05pt;margin-top:3.75pt;width:25.2pt;height:3.55pt;flip:x;z-index:251670528;visibility:visible;mso-wrap-style:square;mso-width-percent:0;mso-height-percent:0;mso-wrap-distance-left:9pt;mso-wrap-distance-top:0;mso-wrap-distance-right:9pt;mso-wrap-distance-bottom:0;mso-position-horizontal:absolute;mso-position-horizontal-relative:text;mso-position-vertical:absolute;mso-position-vertical-relative:text;mso-width-percent:0;mso-height-percent:0;mso-width-relative:margin;mso-height-relative:margin" o:gfxdata="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" strokecolor="#4472c4 [3204]" strokeweight=".5pt">
+                      <v:stroke endarrow="block" joinstyle="miter"/>
+                    </v:shape>
+                  </w:pict>
+                </mc:Fallback>
+              </mc:AlternateContent>
+            </w:r>
             <w:r>
               <w:rPr>
                 <w:rFonts w:ascii="Calibri" w:eastAsia="Times New Roman" w:hAnsi="Calibri" w:cs="Calibri"/>
@@ -5726,7 +6091,7 @@
                     </wp:anchor>
                   </w:drawing>
                 </mc:Choice>
-                <mc:Fallback xmlns:w16="http://schemas.microsoft.com/office/word/2018/wordml" xmlns:w16cid="http://schemas.microsoft.com/office/word/2016/wordml/cid" xmlns:w16cex="http://schemas.microsoft.com/office/word/2018/wordml/cex" xmlns:am3d="http://schemas.microsoft.com/office/drawing/2017/model3d" xmlns:aink="http://schemas.microsoft.com/office/drawing/2016/ink" xmlns:cx8="http://schemas.microsoft.com/office/drawing/2016/5/14/chartex" xmlns:cx7="http://schemas.microsoft.com/office/drawing/2016/5/13/chartex" xmlns:cx6="http://schemas.microsoft.com/office/drawing/2016/5/12/chartex" xmlns:cx5="http://schemas.microsoft.com/office/drawing/2016/5/11/chartex" xmlns:cx4="http://schemas.microsoft.com/office/drawing/2016/5/10/chartex" xmlns:cx3="http://schemas.microsoft.com/office/drawing/2016/5/9/chartex" xmlns:cx2="http://schemas.microsoft.com/office/drawing/2015/10/21/chartex">
+                <mc:Fallback xmlns:cx2="http://schemas.microsoft.com/office/drawing/2015/10/21/chartex" xmlns:cx3="http://schemas.microsoft.com/office/drawing/2016/5/9/chartex" xmlns:cx4="http://schemas.microsoft.com/office/drawing/2016/5/10/chartex" xmlns:cx5="http://schemas.microsoft.com/office/drawing/2016/5/11/chartex" xmlns:cx6="http://schemas.microsoft.com/office/drawing/2016/5/12/chartex" xmlns:cx7="http://schemas.microsoft.com/office/drawing/2016/5/13/chartex" xmlns:cx8="http://schemas.microsoft.com/office/drawing/2016/5/14/chartex" xmlns:aink="http://schemas.microsoft.com/office/drawing/2016/ink" xmlns:am3d="http://schemas.microsoft.com/office/drawing/2017/model3d" xmlns:w16cex="http://schemas.microsoft.com/office/word/2018/wordml/cex" xmlns:w16cid="http://schemas.microsoft.com/office/word/2016/wordml/cid" xmlns:w16="http://schemas.microsoft.com/office/word/2018/wordml">
                   <w:pict>
                     <v:shape w14:anchorId="5A645D5E" id="Straight Arrow Connector 5" o:spid="_x0000_s1026" type="#_x0000_t32" style="position:absolute;margin-left:69.85pt;margin-top:22.3pt;width:96pt;height:180pt;flip:x y;z-index:251662336;visibility:visible;mso-wrap-style:square;mso-width-percent:0;mso-height-percent:0;mso-wrap-distance-left:9pt;mso-wrap-distance-top:0;mso-wrap-distance-right:9pt;mso-wrap-distance-bottom:0;mso-position-horizontal:absolute;mso-position-horizontal-relative:text;mso-position-vertical:absolute;mso-position-vertical-relative:text;mso-width-percent:0;mso-height-percent:0;mso-width-relative:margin;mso-height-relative:margin" o:gfxdata="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" strokecolor="#4472c4 [3204]" strokeweight=".5pt">
                       <v:stroke endarrow="block" joinstyle="miter"/>
@@ -5745,7 +6110,7 @@
               <mc:AlternateContent>
                 <mc:Choice Requires="wps">
                   <w:drawing>
-                    <wp:anchor distT="0" distB="0" distL="114300" distR="114300" simplePos="0" relativeHeight="251661312" behindDoc="0" locked="0" layoutInCell="1" allowOverlap="1" wp14:anchorId="4B7E8947" wp14:editId="5065549D">
+                    <wp:anchor distT="0" distB="0" distL="114300" distR="114300" simplePos="0" relativeHeight="251661312" behindDoc="0" locked="0" layoutInCell="1" allowOverlap="1" wp14:anchorId="4B7E8947" wp14:editId="0773DD29">
                       <wp:simplePos x="0" y="0"/>
                       <wp:positionH relativeFrom="column">
                         <wp:posOffset>887095</wp:posOffset>
@@ -5801,9 +6166,9 @@
                     </wp:anchor>
                   </w:drawing>
                 </mc:Choice>
-                <mc:Fallback xmlns:w16="http://schemas.microsoft.com/office/word/2018/wordml" xmlns:w16cid="http://schemas.microsoft.com/office/word/2016/wordml/cid" xmlns:w16cex="http://schemas.microsoft.com/office/word/2018/wordml/cex" xmlns:am3d="http://schemas.microsoft.com/office/drawing/2017/model3d" xmlns:aink="http://schemas.microsoft.com/office/drawing/2016/ink" xmlns:cx8="http://schemas.microsoft.com/office/drawing/2016/5/14/chartex" xmlns:cx7="http://schemas.microsoft.com/office/drawing/2016/5/13/chartex" xmlns:cx6="http://schemas.microsoft.com/office/drawing/2016/5/12/chartex" xmlns:cx5="http://schemas.microsoft.com/office/drawing/2016/5/11/chartex" xmlns:cx4="http://schemas.microsoft.com/office/drawing/2016/5/10/chartex" xmlns:cx3="http://schemas.microsoft.com/office/drawing/2016/5/9/chartex" xmlns:cx2="http://schemas.microsoft.com/office/drawing/2015/10/21/chartex">
+                <mc:Fallback>
                   <w:pict>
-                    <v:shape w14:anchorId="70399313" id="Straight Arrow Connector 4" o:spid="_x0000_s1026" type="#_x0000_t32" style="position:absolute;margin-left:69.85pt;margin-top:6.3pt;width:95.5pt;height:10pt;flip:x;z-index:251661312;visibility:visible;mso-wrap-style:square;mso-width-percent:0;mso-height-percent:0;mso-wrap-distance-left:9pt;mso-wrap-distance-top:0;mso-wrap-distance-right:9pt;mso-wrap-distance-bottom:0;mso-position-horizontal:absolute;mso-position-horizontal-relative:text;mso-position-vertical:absolute;mso-position-vertical-relative:text;mso-width-percent:0;mso-height-percent:0;mso-width-relative:margin;mso-height-relative:margin" o:gfxdata="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" strokecolor="#4472c4 [3204]" strokeweight=".5pt">
+                    <v:shape w14:anchorId="1F841EF1" id="Straight Arrow Connector 4" o:spid="_x0000_s1026" type="#_x0000_t32" style="position:absolute;margin-left:69.85pt;margin-top:6.3pt;width:95.5pt;height:10pt;flip:x;z-index:251661312;visibility:visible;mso-wrap-style:square;mso-width-percent:0;mso-height-percent:0;mso-wrap-distance-left:9pt;mso-wrap-distance-top:0;mso-wrap-distance-right:9pt;mso-wrap-distance-bottom:0;mso-position-horizontal:absolute;mso-position-horizontal-relative:text;mso-position-vertical:absolute;mso-position-vertical-relative:text;mso-width-percent:0;mso-height-percent:0;mso-width-relative:margin;mso-height-relative:margin" o:gfxdata="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" strokecolor="#4472c4 [3204]" strokeweight=".5pt">
                       <v:stroke endarrow="block" joinstyle="miter"/>
                     </v:shape>
                   </w:pict>
@@ -5813,75 +6178,6 @@
             <w:r>
               <w:rPr>
                 <w:rFonts w:ascii="Calibri" w:eastAsia="Times New Roman" w:hAnsi="Calibri" w:cs="Calibri"/>
-                <w:noProof/>
-                <w:color w:val="000000"/>
-                <w:lang w:val="en-GB" w:eastAsia="en-GB"/>
-              </w:rPr>
-              <mc:AlternateContent>
-                <mc:Choice Requires="wps">
-                  <w:drawing>
-                    <wp:anchor distT="0" distB="0" distL="114300" distR="114300" simplePos="0" relativeHeight="251670528" behindDoc="0" locked="0" layoutInCell="1" allowOverlap="1" wp14:anchorId="5A6BF37C" wp14:editId="7A68BDD3">
-                      <wp:simplePos x="0" y="0"/>
-                      <wp:positionH relativeFrom="column">
-                        <wp:posOffset>883920</wp:posOffset>
-                      </wp:positionH>
-                      <wp:positionV relativeFrom="paragraph">
-                        <wp:posOffset>97155</wp:posOffset>
-                      </wp:positionV>
-                      <wp:extent cx="323850" cy="171450"/>
-                      <wp:effectExtent l="38100" t="38100" r="19050" b="19050"/>
-                      <wp:wrapNone/>
-                      <wp:docPr id="14" name="Straight Arrow Connector 14"/>
-                      <wp:cNvGraphicFramePr/>
-                      <a:graphic xmlns:a="http://schemas.openxmlformats.org/drawingml/2006/main">
-                        <a:graphicData uri="http://schemas.microsoft.com/office/word/2010/wordprocessingShape">
-                          <wps:wsp>
-                            <wps:cNvCnPr/>
-                            <wps:spPr>
-                              <a:xfrm flipH="1" flipV="1">
-                                <a:off x="0" y="0"/>
-                                <a:ext cx="323850" cy="171450"/>
-                              </a:xfrm>
-                              <a:prstGeom prst="straightConnector1">
-                                <a:avLst/>
-                              </a:prstGeom>
-                              <a:ln>
-                                <a:tailEnd type="triangle"/>
-                              </a:ln>
-                            </wps:spPr>
-                            <wps:style>
-                              <a:lnRef idx="1">
-                                <a:schemeClr val="accent1"/>
-                              </a:lnRef>
-                              <a:fillRef idx="0">
-                                <a:schemeClr val="accent1"/>
-                              </a:fillRef>
-                              <a:effectRef idx="0">
-                                <a:schemeClr val="accent1"/>
-                              </a:effectRef>
-                              <a:fontRef idx="minor">
-                                <a:schemeClr val="tx1"/>
-                              </a:fontRef>
-                            </wps:style>
-                            <wps:bodyPr/>
-                          </wps:wsp>
-                        </a:graphicData>
-                      </a:graphic>
-                    </wp:anchor>
-                  </w:drawing>
-                </mc:Choice>
-                <mc:Fallback xmlns:w16="http://schemas.microsoft.com/office/word/2018/wordml" xmlns:w16cid="http://schemas.microsoft.com/office/word/2016/wordml/cid" xmlns:w16cex="http://schemas.microsoft.com/office/word/2018/wordml/cex" xmlns:am3d="http://schemas.microsoft.com/office/drawing/2017/model3d" xmlns:aink="http://schemas.microsoft.com/office/drawing/2016/ink" xmlns:cx8="http://schemas.microsoft.com/office/drawing/2016/5/14/chartex" xmlns:cx7="http://schemas.microsoft.com/office/drawing/2016/5/13/chartex" xmlns:cx6="http://schemas.microsoft.com/office/drawing/2016/5/12/chartex" xmlns:cx5="http://schemas.microsoft.com/office/drawing/2016/5/11/chartex" xmlns:cx4="http://schemas.microsoft.com/office/drawing/2016/5/10/chartex" xmlns:cx3="http://schemas.microsoft.com/office/drawing/2016/5/9/chartex" xmlns:cx2="http://schemas.microsoft.com/office/drawing/2015/10/21/chartex">
-                  <w:pict>
-                    <v:shape w14:anchorId="4DD09E00" id="Straight Arrow Connector 14" o:spid="_x0000_s1026" type="#_x0000_t32" style="position:absolute;margin-left:69.6pt;margin-top:7.65pt;width:25.5pt;height:13.5pt;flip:x y;z-index:251670528;visibility:visible;mso-wrap-style:square;mso-wrap-distance-left:9pt;mso-wrap-distance-top:0;mso-wrap-distance-right:9pt;mso-wrap-distance-bottom:0;mso-position-horizontal:absolute;mso-position-horizontal-relative:text;mso-position-vertical:absolute;mso-position-vertical-relative:text" o:gfxdata="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" strokecolor="#4472c4 [3204]" strokeweight=".5pt">
-                      <v:stroke endarrow="block" joinstyle="miter"/>
-                    </v:shape>
-                  </w:pict>
-                </mc:Fallback>
-              </mc:AlternateContent>
-            </w:r>
-            <w:r>
-              <w:rPr>
-                <w:rFonts w:ascii="Calibri" w:eastAsia="Times New Roman" w:hAnsi="Calibri" w:cs="Calibri"/>
                 <w:color w:val="000000"/>
                 <w:lang w:val="en-GB" w:eastAsia="en-GB"/>
               </w:rPr>
@@ -6064,7 +6360,7 @@
         </w:trPr>
         <w:tc>
           <w:tcPr>
-            <w:tcW w:w="960" w:type="dxa"/>
+            <w:tcW w:w="1476" w:type="dxa"/>
             <w:tcBorders>
               <w:top w:val="nil"/>
               <w:left w:val="nil"/>
@@ -6173,7 +6469,7 @@
         </w:tc>
         <w:tc>
           <w:tcPr>
-            <w:tcW w:w="1500" w:type="dxa"/>
+            <w:tcW w:w="1528" w:type="dxa"/>
             <w:tcBorders>
               <w:top w:val="nil"/>
               <w:left w:val="single" w:sz="4" w:space="0" w:color="auto"/>
@@ -6204,16 +6500,16 @@
               <mc:AlternateContent>
                 <mc:Choice Requires="wps">
                   <w:drawing>
-                    <wp:anchor distT="0" distB="0" distL="114300" distR="114300" simplePos="0" relativeHeight="251669504" behindDoc="0" locked="0" layoutInCell="1" allowOverlap="1" wp14:anchorId="74045686" wp14:editId="52C06AAE">
+                    <wp:anchor distT="0" distB="0" distL="114300" distR="114300" simplePos="0" relativeHeight="251669504" behindDoc="0" locked="0" layoutInCell="1" allowOverlap="1" wp14:anchorId="74045686" wp14:editId="0375FC56">
                       <wp:simplePos x="0" y="0"/>
                       <wp:positionH relativeFrom="column">
-                        <wp:posOffset>880745</wp:posOffset>
+                        <wp:posOffset>892810</wp:posOffset>
                       </wp:positionH>
                       <wp:positionV relativeFrom="paragraph">
-                        <wp:posOffset>-154940</wp:posOffset>
+                        <wp:posOffset>-187960</wp:posOffset>
                       </wp:positionV>
-                      <wp:extent cx="323850" cy="990600"/>
-                      <wp:effectExtent l="0" t="0" r="19050" b="19050"/>
+                      <wp:extent cx="304165" cy="1012190"/>
+                      <wp:effectExtent l="0" t="0" r="19685" b="16510"/>
                       <wp:wrapNone/>
                       <wp:docPr id="13" name="Straight Connector 13"/>
                       <wp:cNvGraphicFramePr/>
@@ -6224,7 +6520,7 @@
                             <wps:spPr>
                               <a:xfrm flipV="1">
                                 <a:off x="0" y="0"/>
-                                <a:ext cx="323850" cy="990600"/>
+                                <a:ext cx="304165" cy="1012190"/>
                               </a:xfrm>
                               <a:prstGeom prst="line">
                                 <a:avLst/>
@@ -6259,7 +6555,7 @@
                 </mc:Choice>
                 <mc:Fallback>
                   <w:pict>
-                    <v:line w14:anchorId="16B356B1" id="Straight Connector 13" o:spid="_x0000_s1026" style="position:absolute;flip:y;z-index:251669504;visibility:visible;mso-wrap-style:square;mso-width-percent:0;mso-height-percent:0;mso-wrap-distance-left:9pt;mso-wrap-distance-top:0;mso-wrap-distance-right:9pt;mso-wrap-distance-bottom:0;mso-position-horizontal:absolute;mso-position-horizontal-relative:text;mso-position-vertical:absolute;mso-position-vertical-relative:text;mso-width-percent:0;mso-height-percent:0;mso-width-relative:margin;mso-height-relative:margin" from="69.35pt,-12.2pt" to="94.85pt,65.8pt" o:gfxdata="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" strokecolor="#4472c4 [3204]" strokeweight=".5pt">
+                    <v:line w14:anchorId="666E9736" id="Straight Connector 13" o:spid="_x0000_s1026" style="position:absolute;flip:y;z-index:251669504;visibility:visible;mso-wrap-style:square;mso-width-percent:0;mso-height-percent:0;mso-wrap-distance-left:9pt;mso-wrap-distance-top:0;mso-wrap-distance-right:9pt;mso-wrap-distance-bottom:0;mso-position-horizontal:absolute;mso-position-horizontal-relative:text;mso-position-vertical:absolute;mso-position-vertical-relative:text;mso-width-percent:0;mso-height-percent:0;mso-width-relative:margin;mso-height-relative:margin" from="70.3pt,-14.8pt" to="94.25pt,64.9pt" o:gfxdata="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" strokecolor="#4472c4 [3204]" strokeweight=".5pt">
                       <v:stroke joinstyle="miter"/>
                     </v:line>
                   </w:pict>
@@ -6459,7 +6755,7 @@
         </w:trPr>
         <w:tc>
           <w:tcPr>
-            <w:tcW w:w="960" w:type="dxa"/>
+            <w:tcW w:w="1476" w:type="dxa"/>
             <w:tcBorders>
               <w:top w:val="nil"/>
               <w:left w:val="nil"/>
@@ -6576,7 +6872,7 @@
         </w:tc>
         <w:tc>
           <w:tcPr>
-            <w:tcW w:w="1500" w:type="dxa"/>
+            <w:tcW w:w="1528" w:type="dxa"/>
             <w:tcBorders>
               <w:top w:val="nil"/>
               <w:left w:val="nil"/>
@@ -6776,7 +7072,7 @@
         </w:trPr>
         <w:tc>
           <w:tcPr>
-            <w:tcW w:w="960" w:type="dxa"/>
+            <w:tcW w:w="1476" w:type="dxa"/>
             <w:tcBorders>
               <w:top w:val="nil"/>
               <w:left w:val="nil"/>
@@ -6885,7 +7181,7 @@
         </w:tc>
         <w:tc>
           <w:tcPr>
-            <w:tcW w:w="1500" w:type="dxa"/>
+            <w:tcW w:w="1528" w:type="dxa"/>
             <w:tcBorders>
               <w:top w:val="nil"/>
               <w:left w:val="nil"/>
@@ -7085,7 +7381,7 @@
         </w:trPr>
         <w:tc>
           <w:tcPr>
-            <w:tcW w:w="960" w:type="dxa"/>
+            <w:tcW w:w="1476" w:type="dxa"/>
             <w:tcBorders>
               <w:top w:val="nil"/>
               <w:left w:val="nil"/>
@@ -7188,7 +7484,7 @@
         </w:tc>
         <w:tc>
           <w:tcPr>
-            <w:tcW w:w="1500" w:type="dxa"/>
+            <w:tcW w:w="1528" w:type="dxa"/>
             <w:tcBorders>
               <w:top w:val="single" w:sz="4" w:space="0" w:color="auto"/>
               <w:left w:val="single" w:sz="4" w:space="0" w:color="auto"/>
@@ -7400,7 +7696,7 @@
         </w:trPr>
         <w:tc>
           <w:tcPr>
-            <w:tcW w:w="960" w:type="dxa"/>
+            <w:tcW w:w="1476" w:type="dxa"/>
             <w:tcBorders>
               <w:top w:val="nil"/>
               <w:left w:val="nil"/>
@@ -7503,7 +7799,7 @@
         </w:tc>
         <w:tc>
           <w:tcPr>
-            <w:tcW w:w="1500" w:type="dxa"/>
+            <w:tcW w:w="1528" w:type="dxa"/>
             <w:tcBorders>
               <w:top w:val="nil"/>
               <w:left w:val="single" w:sz="4" w:space="0" w:color="auto"/>
@@ -7709,7 +8005,7 @@
         </w:trPr>
         <w:tc>
           <w:tcPr>
-            <w:tcW w:w="960" w:type="dxa"/>
+            <w:tcW w:w="1476" w:type="dxa"/>
             <w:tcBorders>
               <w:top w:val="nil"/>
               <w:left w:val="nil"/>
@@ -7824,7 +8120,7 @@
         </w:tc>
         <w:tc>
           <w:tcPr>
-            <w:tcW w:w="1500" w:type="dxa"/>
+            <w:tcW w:w="1528" w:type="dxa"/>
             <w:tcBorders>
               <w:top w:val="nil"/>
               <w:left w:val="single" w:sz="4" w:space="0" w:color="auto"/>
@@ -8038,7 +8334,7 @@
         </w:trPr>
         <w:tc>
           <w:tcPr>
-            <w:tcW w:w="960" w:type="dxa"/>
+            <w:tcW w:w="1476" w:type="dxa"/>
             <w:tcBorders>
               <w:top w:val="nil"/>
               <w:left w:val="nil"/>
@@ -8147,7 +8443,7 @@
         </w:tc>
         <w:tc>
           <w:tcPr>
-            <w:tcW w:w="1500" w:type="dxa"/>
+            <w:tcW w:w="1528" w:type="dxa"/>
             <w:tcBorders>
               <w:top w:val="nil"/>
               <w:left w:val="nil"/>
@@ -8347,7 +8643,7 @@
         </w:trPr>
         <w:tc>
           <w:tcPr>
-            <w:tcW w:w="960" w:type="dxa"/>
+            <w:tcW w:w="1476" w:type="dxa"/>
             <w:tcBorders>
               <w:top w:val="nil"/>
               <w:left w:val="nil"/>
@@ -8456,7 +8752,7 @@
         </w:tc>
         <w:tc>
           <w:tcPr>
-            <w:tcW w:w="1500" w:type="dxa"/>
+            <w:tcW w:w="1528" w:type="dxa"/>
             <w:tcBorders>
               <w:top w:val="nil"/>
               <w:left w:val="nil"/>
@@ -8649,7 +8945,7 @@
         </w:trPr>
         <w:tc>
           <w:tcPr>
-            <w:tcW w:w="960" w:type="dxa"/>
+            <w:tcW w:w="1476" w:type="dxa"/>
             <w:tcBorders>
               <w:top w:val="nil"/>
               <w:left w:val="nil"/>
@@ -8759,7 +9055,7 @@
         </w:tc>
         <w:tc>
           <w:tcPr>
-            <w:tcW w:w="1500" w:type="dxa"/>
+            <w:tcW w:w="1528" w:type="dxa"/>
             <w:tcBorders>
               <w:top w:val="single" w:sz="4" w:space="0" w:color="auto"/>
               <w:left w:val="single" w:sz="4" w:space="0" w:color="auto"/>
@@ -9033,7 +9329,7 @@
         </w:trPr>
         <w:tc>
           <w:tcPr>
-            <w:tcW w:w="960" w:type="dxa"/>
+            <w:tcW w:w="1476" w:type="dxa"/>
             <w:tcBorders>
               <w:top w:val="nil"/>
               <w:left w:val="nil"/>
@@ -9137,7 +9433,7 @@
         </w:tc>
         <w:tc>
           <w:tcPr>
-            <w:tcW w:w="1500" w:type="dxa"/>
+            <w:tcW w:w="1528" w:type="dxa"/>
             <w:tcBorders>
               <w:top w:val="nil"/>
               <w:left w:val="single" w:sz="4" w:space="0" w:color="auto"/>
@@ -9342,7 +9638,7 @@
         </w:trPr>
         <w:tc>
           <w:tcPr>
-            <w:tcW w:w="960" w:type="dxa"/>
+            <w:tcW w:w="1476" w:type="dxa"/>
             <w:tcBorders>
               <w:top w:val="nil"/>
               <w:left w:val="nil"/>
@@ -9446,7 +9742,7 @@
         </w:tc>
         <w:tc>
           <w:tcPr>
-            <w:tcW w:w="1500" w:type="dxa"/>
+            <w:tcW w:w="1528" w:type="dxa"/>
             <w:tcBorders>
               <w:top w:val="nil"/>
               <w:left w:val="single" w:sz="4" w:space="0" w:color="auto"/>
@@ -9645,7 +9941,7 @@
         </w:trPr>
         <w:tc>
           <w:tcPr>
-            <w:tcW w:w="960" w:type="dxa"/>
+            <w:tcW w:w="1476" w:type="dxa"/>
             <w:tcBorders>
               <w:top w:val="nil"/>
               <w:left w:val="nil"/>
@@ -9749,7 +10045,7 @@
         </w:tc>
         <w:tc>
           <w:tcPr>
-            <w:tcW w:w="1500" w:type="dxa"/>
+            <w:tcW w:w="1528" w:type="dxa"/>
             <w:tcBorders>
               <w:top w:val="nil"/>
               <w:left w:val="single" w:sz="4" w:space="0" w:color="auto"/>
@@ -9948,7 +10244,7 @@
         </w:trPr>
         <w:tc>
           <w:tcPr>
-            <w:tcW w:w="960" w:type="dxa"/>
+            <w:tcW w:w="1476" w:type="dxa"/>
             <w:tcBorders>
               <w:top w:val="nil"/>
               <w:left w:val="nil"/>
@@ -10052,7 +10348,7 @@
         </w:tc>
         <w:tc>
           <w:tcPr>
-            <w:tcW w:w="1500" w:type="dxa"/>
+            <w:tcW w:w="1528" w:type="dxa"/>
             <w:tcBorders>
               <w:top w:val="nil"/>
               <w:left w:val="nil"/>
@@ -10245,7 +10541,7 @@
         </w:trPr>
         <w:tc>
           <w:tcPr>
-            <w:tcW w:w="960" w:type="dxa"/>
+            <w:tcW w:w="1476" w:type="dxa"/>
             <w:tcBorders>
               <w:top w:val="nil"/>
               <w:left w:val="nil"/>
@@ -10349,64 +10645,63 @@
         </w:tc>
         <w:tc>
           <w:tcPr>
-            <w:tcW w:w="1500" w:type="dxa"/>
-            <w:tcBorders>
-              <w:top w:val="nil"/>
-              <w:left w:val="nil"/>
-              <w:bottom w:val="nil"/>
-              <w:right w:val="nil"/>
-            </w:tcBorders>
-            <w:shd w:val="clear" w:color="auto" w:fill="auto"/>
-            <w:noWrap/>
-            <w:vAlign w:val="bottom"/>
-            <w:hideMark/>
-          </w:tcPr>
-          <w:p>
-            <w:pPr>
-              <w:spacing w:after="0" w:line="240" w:lineRule="auto"/>
-              <w:rPr>
-                <w:rFonts w:ascii="Times New Roman" w:eastAsia="Times New Roman" w:hAnsi="Times New Roman" w:cs="Times New Roman"/>
-                <w:sz w:val="20"/>
-                <w:szCs w:val="20"/>
-                <w:lang w:val="en-GB" w:eastAsia="en-GB"/>
-              </w:rPr>
-            </w:pPr>
-          </w:p>
-        </w:tc>
-        <w:tc>
-          <w:tcPr>
-            <w:tcW w:w="960" w:type="dxa"/>
-            <w:tcBorders>
-              <w:top w:val="nil"/>
-              <w:left w:val="nil"/>
-              <w:bottom w:val="nil"/>
-              <w:right w:val="nil"/>
-            </w:tcBorders>
-            <w:shd w:val="clear" w:color="auto" w:fill="auto"/>
-            <w:noWrap/>
-            <w:vAlign w:val="bottom"/>
-            <w:hideMark/>
-          </w:tcPr>
-          <w:p>
-            <w:pPr>
-              <w:spacing w:after="0" w:line="240" w:lineRule="auto"/>
-              <w:rPr>
-                <w:rFonts w:ascii="Times New Roman" w:eastAsia="Times New Roman" w:hAnsi="Times New Roman" w:cs="Times New Roman"/>
-                <w:sz w:val="20"/>
-                <w:szCs w:val="20"/>
-                <w:lang w:val="en-GB" w:eastAsia="en-GB"/>
-              </w:rPr>
-            </w:pPr>
-          </w:p>
-        </w:tc>
-        <w:tc>
-          <w:tcPr>
-            <w:tcW w:w="960" w:type="dxa"/>
-            <w:tcBorders>
-              <w:top w:val="nil"/>
-              <w:left w:val="nil"/>
-              <w:bottom w:val="nil"/>
-              <w:right w:val="nil"/>
+            <w:tcW w:w="1528" w:type="dxa"/>
+            <w:tcBorders>
+              <w:top w:val="nil"/>
+              <w:left w:val="nil"/>
+              <w:bottom w:val="nil"/>
+              <w:right w:val="nil"/>
+            </w:tcBorders>
+            <w:shd w:val="clear" w:color="auto" w:fill="auto"/>
+            <w:noWrap/>
+            <w:vAlign w:val="bottom"/>
+            <w:hideMark/>
+          </w:tcPr>
+          <w:p>
+            <w:pPr>
+              <w:spacing w:after="0" w:line="240" w:lineRule="auto"/>
+              <w:rPr>
+                <w:rFonts w:ascii="Times New Roman" w:eastAsia="Times New Roman" w:hAnsi="Times New Roman" w:cs="Times New Roman"/>
+                <w:sz w:val="20"/>
+                <w:szCs w:val="20"/>
+                <w:lang w:val="en-GB" w:eastAsia="en-GB"/>
+              </w:rPr>
+            </w:pPr>
+          </w:p>
+        </w:tc>
+        <w:tc>
+          <w:tcPr>
+            <w:tcW w:w="960" w:type="dxa"/>
+            <w:tcBorders>
+              <w:top w:val="nil"/>
+              <w:left w:val="nil"/>
+              <w:bottom w:val="nil"/>
+              <w:right w:val="nil"/>
+            </w:tcBorders>
+            <w:shd w:val="clear" w:color="auto" w:fill="auto"/>
+            <w:noWrap/>
+            <w:vAlign w:val="bottom"/>
+            <w:hideMark/>
+          </w:tcPr>
+          <w:p>
+            <w:pPr>
+              <w:spacing w:after="0" w:line="240" w:lineRule="auto"/>
+              <w:rPr>
+                <w:rFonts w:ascii="Times New Roman" w:eastAsia="Times New Roman" w:hAnsi="Times New Roman" w:cs="Times New Roman"/>
+                <w:sz w:val="20"/>
+                <w:szCs w:val="20"/>
+                <w:lang w:val="en-GB" w:eastAsia="en-GB"/>
+              </w:rPr>
+            </w:pPr>
+          </w:p>
+        </w:tc>
+        <w:tc>
+          <w:tcPr>
+            <w:tcW w:w="960" w:type="dxa"/>
+            <w:tcBorders>
+              <w:top w:val="nil"/>
+              <w:left w:val="nil"/>
+              <w:bottom w:val="nil"/>
             </w:tcBorders>
             <w:shd w:val="clear" w:color="auto" w:fill="auto"/>
             <w:noWrap/>
@@ -10429,33 +10724,22 @@
           <w:tcPr>
             <w:tcW w:w="1880" w:type="dxa"/>
             <w:tcBorders>
-              <w:top w:val="nil"/>
-              <w:left w:val="single" w:sz="4" w:space="0" w:color="auto"/>
-              <w:bottom w:val="single" w:sz="4" w:space="0" w:color="auto"/>
-              <w:right w:val="single" w:sz="4" w:space="0" w:color="auto"/>
-            </w:tcBorders>
-            <w:shd w:val="clear" w:color="auto" w:fill="auto"/>
-            <w:noWrap/>
-            <w:vAlign w:val="bottom"/>
-            <w:hideMark/>
-          </w:tcPr>
-          <w:p>
-            <w:pPr>
-              <w:spacing w:after="0" w:line="240" w:lineRule="auto"/>
-              <w:rPr>
-                <w:rFonts w:ascii="Calibri" w:eastAsia="Times New Roman" w:hAnsi="Calibri" w:cs="Calibri"/>
-                <w:color w:val="000000"/>
-                <w:lang w:val="en-GB" w:eastAsia="en-GB"/>
-              </w:rPr>
-            </w:pPr>
-            <w:r>
-              <w:rPr>
-                <w:rFonts w:ascii="Calibri" w:eastAsia="Times New Roman" w:hAnsi="Calibri" w:cs="Calibri"/>
-                <w:color w:val="000000"/>
-                <w:lang w:val="en-GB" w:eastAsia="en-GB"/>
-              </w:rPr>
-              <w:t>Type</w:t>
-            </w:r>
+              <w:top w:val="single" w:sz="4" w:space="0" w:color="auto"/>
+            </w:tcBorders>
+            <w:shd w:val="clear" w:color="auto" w:fill="auto"/>
+            <w:noWrap/>
+            <w:vAlign w:val="bottom"/>
+            <w:hideMark/>
+          </w:tcPr>
+          <w:p>
+            <w:pPr>
+              <w:spacing w:after="0" w:line="240" w:lineRule="auto"/>
+              <w:rPr>
+                <w:rFonts w:ascii="Calibri" w:eastAsia="Times New Roman" w:hAnsi="Calibri" w:cs="Calibri"/>
+                <w:color w:val="000000"/>
+                <w:lang w:val="en-GB" w:eastAsia="en-GB"/>
+              </w:rPr>
+            </w:pPr>
           </w:p>
         </w:tc>
         <w:tc>
@@ -10530,6 +10814,87 @@
                 <w:rFonts w:ascii="Times New Roman" w:eastAsia="Times New Roman" w:hAnsi="Times New Roman" w:cs="Times New Roman"/>
                 <w:sz w:val="20"/>
                 <w:szCs w:val="20"/>
+                <w:lang w:val="en-GB" w:eastAsia="en-GB"/>
+              </w:rPr>
+            </w:pPr>
+          </w:p>
+        </w:tc>
+      </w:tr>
+    </w:tbl>
+    <w:tbl>
+      <w:tblPr>
+        <w:tblpPr w:leftFromText="180" w:rightFromText="180" w:vertAnchor="text" w:horzAnchor="margin" w:tblpXSpec="center" w:tblpY="66"/>
+        <w:tblW w:w="1278" w:type="dxa"/>
+        <w:tblLook w:val="04A0" w:firstRow="1" w:lastRow="0" w:firstColumn="1" w:lastColumn="0" w:noHBand="0" w:noVBand="1"/>
+      </w:tblPr>
+      <w:tblGrid>
+        <w:gridCol w:w="1278"/>
+      </w:tblGrid>
+      <w:tr>
+        <w:trPr>
+          <w:trHeight w:val="290"/>
+        </w:trPr>
+        <w:tc>
+          <w:tcPr>
+            <w:tcW w:w="1278" w:type="dxa"/>
+            <w:shd w:val="clear" w:color="auto" w:fill="auto"/>
+            <w:noWrap/>
+            <w:vAlign w:val="bottom"/>
+          </w:tcPr>
+          <w:p>
+            <w:pPr>
+              <w:spacing w:after="0" w:line="240" w:lineRule="auto"/>
+              <w:rPr>
+                <w:rFonts w:ascii="Calibri" w:eastAsia="Times New Roman" w:hAnsi="Calibri" w:cs="Calibri"/>
+                <w:b/>
+                <w:bCs/>
+                <w:color w:val="000000"/>
+                <w:lang w:val="en-GB" w:eastAsia="en-GB"/>
+              </w:rPr>
+            </w:pPr>
+          </w:p>
+        </w:tc>
+      </w:tr>
+      <w:tr>
+        <w:trPr>
+          <w:trHeight w:val="290"/>
+        </w:trPr>
+        <w:tc>
+          <w:tcPr>
+            <w:tcW w:w="1278" w:type="dxa"/>
+            <w:shd w:val="clear" w:color="auto" w:fill="auto"/>
+            <w:noWrap/>
+            <w:vAlign w:val="bottom"/>
+          </w:tcPr>
+          <w:p>
+            <w:pPr>
+              <w:spacing w:after="0" w:line="240" w:lineRule="auto"/>
+              <w:rPr>
+                <w:rFonts w:ascii="Calibri" w:eastAsia="Times New Roman" w:hAnsi="Calibri" w:cs="Calibri"/>
+                <w:color w:val="000000"/>
+                <w:lang w:val="en-GB" w:eastAsia="en-GB"/>
+              </w:rPr>
+            </w:pPr>
+          </w:p>
+        </w:tc>
+      </w:tr>
+      <w:tr>
+        <w:trPr>
+          <w:trHeight w:val="290"/>
+        </w:trPr>
+        <w:tc>
+          <w:tcPr>
+            <w:tcW w:w="1278" w:type="dxa"/>
+            <w:shd w:val="clear" w:color="auto" w:fill="auto"/>
+            <w:noWrap/>
+            <w:vAlign w:val="bottom"/>
+          </w:tcPr>
+          <w:p>
+            <w:pPr>
+              <w:spacing w:after="0" w:line="240" w:lineRule="auto"/>
+              <w:rPr>
+                <w:rFonts w:ascii="Calibri" w:eastAsia="Times New Roman" w:hAnsi="Calibri" w:cs="Calibri"/>
+                <w:color w:val="000000"/>
                 <w:lang w:val="en-GB" w:eastAsia="en-GB"/>
               </w:rPr>
             </w:pPr>
@@ -10646,14 +11011,13 @@
               </wp:anchor>
             </w:drawing>
           </mc:Choice>
-          <mc:Fallback xmlns:w16="http://schemas.microsoft.com/office/word/2018/wordml" xmlns:w16cid="http://schemas.microsoft.com/office/word/2016/wordml/cid" xmlns:w16cex="http://schemas.microsoft.com/office/word/2018/wordml/cex" xmlns:am3d="http://schemas.microsoft.com/office/drawing/2017/model3d" xmlns:aink="http://schemas.microsoft.com/office/drawing/2016/ink" xmlns:cx8="http://schemas.microsoft.com/office/drawing/2016/5/14/chartex" xmlns:cx7="http://schemas.microsoft.com/office/drawing/2016/5/13/chartex" xmlns:cx6="http://schemas.microsoft.com/office/drawing/2016/5/12/chartex" xmlns:cx5="http://schemas.microsoft.com/office/drawing/2016/5/11/chartex" xmlns:cx4="http://schemas.microsoft.com/office/drawing/2016/5/10/chartex" xmlns:cx3="http://schemas.microsoft.com/office/drawing/2016/5/9/chartex" xmlns:cx2="http://schemas.microsoft.com/office/drawing/2015/10/21/chartex">
+          <mc:Fallback>
             <w:pict>
-              <v:shapetype w14:anchorId="2C88C109" id="_x0000_t202" coordsize="21600,21600" o:spt="202" path="m,l,21600r21600,l21600,xe">
+              <v:shapetype w14:anchorId="5380C050" id="_x0000_t202" coordsize="21600,21600" o:spt="202" path="m,l,21600r21600,l21600,xe">
                 <v:stroke joinstyle="miter"/>
                 <v:path gradientshapeok="t" o:connecttype="rect"/>
               </v:shapetype>
               <v:shape id="Text Box 20" o:spid="_x0000_s1026" type="#_x0000_t202" style="position:absolute;margin-left:213.4pt;margin-top:-546.9pt;width:2in;height:2in;z-index:251676672;visibility:visible;mso-wrap-style:none;mso-width-percent:0;mso-height-percent:0;mso-wrap-distance-left:9pt;mso-wrap-distance-top:0;mso-wrap-distance-right:9pt;mso-wrap-distance-bottom:0;mso-position-horizontal:absolute;mso-position-horizontal-relative:text;mso-position-vertical:absolute;mso-position-vertical-relative:text;mso-width-percent:0;mso-height-percent:0;mso-width-relative:margin;mso-height-relative:margin;v-text-anchor:top" o:gfxdata="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" filled="f" stroked="f">
-                <v:fill o:detectmouseclick="t"/>
                 <v:textbox style="mso-fit-shape-to-text:t">
                   <w:txbxContent>
                     <w:p>
@@ -10711,6 +11075,24 @@
           </mc:Fallback>
         </mc:AlternateContent>
       </w:r>
+    </w:p>
+    <w:p/>
+    <w:p>
+      <w:pPr>
+        <w:tabs>
+          <w:tab w:val="left" w:pos="11080"/>
+        </w:tabs>
+      </w:pPr>
+      <w:r>
+        <w:tab/>
+      </w:r>
+    </w:p>
+    <w:p>
+      <w:pPr>
+        <w:tabs>
+          <w:tab w:val="left" w:pos="11080"/>
+        </w:tabs>
+      </w:pPr>
     </w:p>
     <w:sectPr>
       <w:pgSz w:w="27386" w:h="18654" w:orient="landscape" w:code="274"/>
@@ -11540,7 +11922,7 @@
 </file>
 
 <file path=customXml/itemProps1.xml><?xml version="1.0" encoding="utf-8"?>
-<ds:datastoreItem xmlns:ds="http://schemas.openxmlformats.org/officeDocument/2006/customXml" ds:itemID="{29C91C5C-AC03-4DCC-B034-B36DF6C0582E}">
+<ds:datastoreItem xmlns:ds="http://schemas.openxmlformats.org/officeDocument/2006/customXml" ds:itemID="{CDE07297-3364-4C5D-8DFF-711907CD4532}">
   <ds:schemaRefs>
     <ds:schemaRef ds:uri="http://schemas.openxmlformats.org/officeDocument/2006/bibliography"/>
   </ds:schemaRefs>

</xml_diff>